<commit_message>
Added 3rd tank idea
</commit_message>
<xml_diff>
--- a/Documents/Artificial Intelligence for Simulation Report.docx
+++ b/Documents/Artificial Intelligence for Simulation Report.docx
@@ -41,6 +41,13 @@
           <w:szCs w:val="28"/>
         </w:rPr>
       </w:pPr>
+      <w:r>
+        <w:rPr>
+          <w:sz w:val="28"/>
+          <w:szCs w:val="28"/>
+        </w:rPr>
+        <w:t xml:space="preserve">Attendance  </w:t>
+      </w:r>
     </w:p>
     <w:p>
       <w:pPr>
@@ -272,7 +279,7 @@
                   <pic:spPr>
                     <a:xfrm>
                       <a:off x="0" y="0"/>
-                      <a:ext cx="4422386" cy="4034669"/>
+                      <a:ext cx="4400550" cy="4014470"/>
                     </a:xfrm>
                     <a:prstGeom prst="rect">
                       <a:avLst/>
@@ -431,7 +438,16 @@
                         <w:txbxContent>
                           <w:p>
                             <w:r>
-                              <w:t>Fig (1)</w:t>
+                              <w:t xml:space="preserve">Fig </w:t>
+                            </w:r>
+                            <w:r>
+                              <w:t>[</w:t>
+                            </w:r>
+                            <w:r>
+                              <w:t>1</w:t>
+                            </w:r>
+                            <w:r>
+                              <w:t>]</w:t>
                             </w:r>
                           </w:p>
                         </w:txbxContent>
@@ -465,7 +481,16 @@
                   <w:txbxContent>
                     <w:p>
                       <w:r>
-                        <w:t>Fig (1)</w:t>
+                        <w:t xml:space="preserve">Fig </w:t>
+                      </w:r>
+                      <w:r>
+                        <w:t>[</w:t>
+                      </w:r>
+                      <w:r>
+                        <w:t>1</w:t>
+                      </w:r>
+                      <w:r>
+                        <w:t>]</w:t>
                       </w:r>
                     </w:p>
                   </w:txbxContent>
@@ -584,7 +609,35 @@
           <w:sz w:val="24"/>
           <w:szCs w:val="24"/>
         </w:rPr>
-        <w:t>even if its resource levels are low. The AttackEnemy state rules (as seen in Fig (1)) would be changed so that GetFuel, GetHealth and GetAmmo are irrelevant and it just continues to attack no matter how low its resources are.</w:t>
+        <w:t xml:space="preserve">even if its resource levels are low. The AttackEnemy state rules (as seen in Fig </w:t>
+      </w:r>
+      <w:r>
+        <w:rPr>
+          <w:sz w:val="24"/>
+          <w:szCs w:val="24"/>
+        </w:rPr>
+        <w:t>[</w:t>
+      </w:r>
+      <w:r>
+        <w:rPr>
+          <w:sz w:val="24"/>
+          <w:szCs w:val="24"/>
+        </w:rPr>
+        <w:t>1</w:t>
+      </w:r>
+      <w:r>
+        <w:rPr>
+          <w:sz w:val="24"/>
+          <w:szCs w:val="24"/>
+        </w:rPr>
+        <w:t>]</w:t>
+      </w:r>
+      <w:r>
+        <w:rPr>
+          <w:sz w:val="24"/>
+          <w:szCs w:val="24"/>
+        </w:rPr>
+        <w:t>) would be changed so that GetFuel, GetHealth and GetAmmo are irrelevant and it just continues to attack no matter how low its resources are.</w:t>
       </w:r>
     </w:p>
     <w:p>
@@ -606,10 +659,158 @@
           <w:sz w:val="24"/>
           <w:szCs w:val="24"/>
         </w:rPr>
-        <w:t xml:space="preserve"> The AttackEnemy and FindCover state rules (as seen in Fig (1)) would be changed so that the GetFuel, GetHealth and GetAmmo values would be set at a threshold of 120% whilst it is below this threshold it will Patrol until it finds consumables.</w:t>
-      </w:r>
+        <w:t xml:space="preserve"> The AttackEnemy and FindCover state rules (as seen in Fig </w:t>
+      </w:r>
+      <w:r>
+        <w:rPr>
+          <w:sz w:val="24"/>
+          <w:szCs w:val="24"/>
+        </w:rPr>
+        <w:t>[</w:t>
+      </w:r>
+      <w:r>
+        <w:rPr>
+          <w:sz w:val="24"/>
+          <w:szCs w:val="24"/>
+        </w:rPr>
+        <w:t>1</w:t>
+      </w:r>
+      <w:proofErr w:type="gramStart"/>
+      <w:r>
+        <w:rPr>
+          <w:sz w:val="24"/>
+          <w:szCs w:val="24"/>
+        </w:rPr>
+        <w:t xml:space="preserve">] </w:t>
+      </w:r>
+      <w:r>
+        <w:rPr>
+          <w:sz w:val="24"/>
+          <w:szCs w:val="24"/>
+        </w:rPr>
+        <w:t>)</w:t>
+      </w:r>
+      <w:proofErr w:type="gramEnd"/>
+      <w:r>
+        <w:rPr>
+          <w:sz w:val="24"/>
+          <w:szCs w:val="24"/>
+        </w:rPr>
+        <w:t xml:space="preserve"> would be changed so that the GetFuel, GetHealth and GetAmmo values would be set at a threshold of 120% whilst it is below this threshold it will Patrol until it finds consumables.</w:t>
+      </w:r>
+    </w:p>
+    <w:p>
+      <w:pPr>
+        <w:rPr>
+          <w:sz w:val="24"/>
+          <w:szCs w:val="24"/>
+        </w:rPr>
+      </w:pPr>
       <w:bookmarkStart w:id="0" w:name="_GoBack"/>
       <w:bookmarkEnd w:id="0"/>
+      <w:r>
+        <w:rPr>
+          <w:sz w:val="24"/>
+          <w:szCs w:val="24"/>
+        </w:rPr>
+        <w:t xml:space="preserve">Defensive Tank: Will always be in cover, attacking when it is safe too, defending another tank (if multiple tanks on field). The </w:t>
+      </w:r>
+      <w:proofErr w:type="spellStart"/>
+      <w:r>
+        <w:rPr>
+          <w:sz w:val="24"/>
+          <w:szCs w:val="24"/>
+        </w:rPr>
+        <w:t>FindCover</w:t>
+      </w:r>
+      <w:proofErr w:type="spellEnd"/>
+      <w:r>
+        <w:rPr>
+          <w:sz w:val="24"/>
+          <w:szCs w:val="24"/>
+        </w:rPr>
+        <w:t xml:space="preserve"> state rule (seen in Fig [1]) would be the highest rule for this tank next being </w:t>
+      </w:r>
+      <w:proofErr w:type="spellStart"/>
+      <w:r>
+        <w:rPr>
+          <w:sz w:val="24"/>
+          <w:szCs w:val="24"/>
+        </w:rPr>
+        <w:t>AttackEnemy</w:t>
+      </w:r>
+      <w:proofErr w:type="spellEnd"/>
+      <w:r>
+        <w:rPr>
+          <w:sz w:val="24"/>
+          <w:szCs w:val="24"/>
+        </w:rPr>
+        <w:t xml:space="preserve"> (seen in Fig [1]) these rules would be switched depending on several dependences (in enemies’ line of sight, behind an object, if we have enough ammo and what our health is on. </w:t>
+      </w:r>
+      <w:proofErr w:type="spellStart"/>
+      <w:r>
+        <w:rPr>
+          <w:sz w:val="24"/>
+          <w:szCs w:val="24"/>
+        </w:rPr>
+        <w:t>GetFuel</w:t>
+      </w:r>
+      <w:proofErr w:type="spellEnd"/>
+      <w:r>
+        <w:rPr>
+          <w:sz w:val="24"/>
+          <w:szCs w:val="24"/>
+        </w:rPr>
+        <w:t xml:space="preserve">, </w:t>
+      </w:r>
+      <w:proofErr w:type="spellStart"/>
+      <w:r>
+        <w:rPr>
+          <w:sz w:val="24"/>
+          <w:szCs w:val="24"/>
+        </w:rPr>
+        <w:t>GetHealth</w:t>
+      </w:r>
+      <w:proofErr w:type="spellEnd"/>
+      <w:r>
+        <w:rPr>
+          <w:sz w:val="24"/>
+          <w:szCs w:val="24"/>
+        </w:rPr>
+        <w:t xml:space="preserve"> and </w:t>
+      </w:r>
+      <w:proofErr w:type="spellStart"/>
+      <w:r>
+        <w:rPr>
+          <w:sz w:val="24"/>
+          <w:szCs w:val="24"/>
+        </w:rPr>
+        <w:t>GetAmmo</w:t>
+      </w:r>
+      <w:proofErr w:type="spellEnd"/>
+      <w:r>
+        <w:rPr>
+          <w:sz w:val="24"/>
+          <w:szCs w:val="24"/>
+        </w:rPr>
+        <w:t xml:space="preserve"> values would be at a threshold of 30% while </w:t>
+      </w:r>
+      <w:proofErr w:type="spellStart"/>
+      <w:r>
+        <w:rPr>
+          <w:sz w:val="24"/>
+          <w:szCs w:val="24"/>
+        </w:rPr>
+        <w:t>DefendBase</w:t>
+      </w:r>
+      <w:proofErr w:type="spellEnd"/>
+      <w:r>
+        <w:rPr>
+          <w:sz w:val="24"/>
+          <w:szCs w:val="24"/>
+        </w:rPr>
+        <w:t xml:space="preserve"> would be 70% so it would defend the base as it is created to defend/be defensive. </w:t>
+      </w:r>
     </w:p>
     <w:p>
       <w:pPr>

</xml_diff>

<commit_message>
Replaced Fig [1] & Modified AI Excel Sheet
</commit_message>
<xml_diff>
--- a/Documents/Artificial Intelligence for Simulation Report.docx
+++ b/Documents/Artificial Intelligence for Simulation Report.docx
@@ -238,22 +238,20 @@
       <w:r>
         <w:rPr>
           <w:noProof/>
-          <w:sz w:val="24"/>
-          <w:szCs w:val="24"/>
         </w:rPr>
         <w:drawing>
-          <wp:anchor distT="0" distB="0" distL="114300" distR="114300" simplePos="0" relativeHeight="251660288" behindDoc="0" locked="0" layoutInCell="1" allowOverlap="1">
+          <wp:anchor distT="0" distB="0" distL="114300" distR="114300" simplePos="0" relativeHeight="251660288" behindDoc="1" locked="0" layoutInCell="1" allowOverlap="1" wp14:anchorId="3AAD3186">
             <wp:simplePos x="0" y="0"/>
             <wp:positionH relativeFrom="margin">
               <wp:align>left</wp:align>
             </wp:positionH>
             <wp:positionV relativeFrom="paragraph">
-              <wp:posOffset>7620</wp:posOffset>
+              <wp:posOffset>17145</wp:posOffset>
             </wp:positionV>
-            <wp:extent cx="4400550" cy="4014470"/>
-            <wp:effectExtent l="0" t="0" r="0" b="5080"/>
+            <wp:extent cx="3667125" cy="3992880"/>
+            <wp:effectExtent l="0" t="0" r="9525" b="7620"/>
             <wp:wrapSquare wrapText="bothSides"/>
-            <wp:docPr id="3" name="Picture 3"/>
+            <wp:docPr id="1" name="Picture 1"/>
             <wp:cNvGraphicFramePr>
               <a:graphicFrameLocks xmlns:a="http://schemas.openxmlformats.org/drawingml/2006/main" noChangeAspect="1"/>
             </wp:cNvGraphicFramePr>
@@ -261,7 +259,7 @@
               <a:graphicData uri="http://schemas.openxmlformats.org/drawingml/2006/picture">
                 <pic:pic xmlns:pic="http://schemas.openxmlformats.org/drawingml/2006/picture">
                   <pic:nvPicPr>
-                    <pic:cNvPr id="3" name="740D855.tmp"/>
+                    <pic:cNvPr id="1" name=""/>
                     <pic:cNvPicPr/>
                   </pic:nvPicPr>
                   <pic:blipFill>
@@ -279,7 +277,7 @@
                   <pic:spPr>
                     <a:xfrm>
                       <a:off x="0" y="0"/>
-                      <a:ext cx="4400550" cy="4014470"/>
+                      <a:ext cx="3667125" cy="3992880"/>
                     </a:xfrm>
                     <a:prstGeom prst="rect">
                       <a:avLst/>
@@ -288,12 +286,6 @@
                 </pic:pic>
               </a:graphicData>
             </a:graphic>
-            <wp14:sizeRelH relativeFrom="page">
-              <wp14:pctWidth>0</wp14:pctWidth>
-            </wp14:sizeRelH>
-            <wp14:sizeRelV relativeFrom="page">
-              <wp14:pctHeight>0</wp14:pctHeight>
-            </wp14:sizeRelV>
           </wp:anchor>
         </w:drawing>
       </w:r>
@@ -377,6 +369,8 @@
           <w:szCs w:val="28"/>
         </w:rPr>
       </w:pPr>
+      <w:bookmarkStart w:id="0" w:name="_GoBack"/>
+      <w:bookmarkEnd w:id="0"/>
     </w:p>
     <w:p>
       <w:pPr>
@@ -706,8 +700,6 @@
           <w:szCs w:val="24"/>
         </w:rPr>
       </w:pPr>
-      <w:bookmarkStart w:id="0" w:name="_GoBack"/>
-      <w:bookmarkEnd w:id="0"/>
       <w:r>
         <w:rPr>
           <w:sz w:val="24"/>

</xml_diff>

<commit_message>
added work on the report
</commit_message>
<xml_diff>
--- a/Documents/Artificial Intelligence for Simulation Report.docx
+++ b/Documents/Artificial Intelligence for Simulation Report.docx
@@ -41,13 +41,6 @@
           <w:szCs w:val="28"/>
         </w:rPr>
       </w:pPr>
-      <w:r>
-        <w:rPr>
-          <w:sz w:val="28"/>
-          <w:szCs w:val="28"/>
-        </w:rPr>
-        <w:t xml:space="preserve">Attendance  </w:t>
-      </w:r>
     </w:p>
     <w:p>
       <w:pPr>
@@ -174,6 +167,148 @@
           <w:szCs w:val="28"/>
           <w:u w:val="single"/>
         </w:rPr>
+        <w:t>Project Management</w:t>
+      </w:r>
+    </w:p>
+    <w:p>
+      <w:pPr>
+        <w:rPr>
+          <w:sz w:val="24"/>
+          <w:szCs w:val="24"/>
+        </w:rPr>
+      </w:pPr>
+      <w:r>
+        <w:rPr>
+          <w:sz w:val="24"/>
+          <w:szCs w:val="24"/>
+        </w:rPr>
+        <w:t>To help us manage our project we have decided to use the ‘Agile’ software development methodology this means that we will be doing each part of the project in short sprints with each sprint having its own individual targets so that we can set goals at different points through the assignment depending on what needs to be done</w:t>
+      </w:r>
+      <w:r>
+        <w:rPr>
+          <w:sz w:val="24"/>
+          <w:szCs w:val="24"/>
+        </w:rPr>
+        <w:t xml:space="preserve"> and which parts we need to focus on. As well as this we plan to incorporate the scrum methodology which will allow us to work together to break down the end goal into smaller targets for each week organising what needs to be done. Since we had meetings at the start of each session this would allow us to keep track of how much progress we have made in each area as well as get feedback from other members of the group since each area would be assigned to specific people. For these Scrum meetings we would keep track of attendance as this allowed us </w:t>
+      </w:r>
+      <w:r>
+        <w:rPr>
+          <w:sz w:val="24"/>
+          <w:szCs w:val="24"/>
+        </w:rPr>
+        <w:t>to monitor who was coming to the meetings and keep up with what the others are doing.</w:t>
+      </w:r>
+    </w:p>
+    <w:p>
+      <w:pPr>
+        <w:rPr>
+          <w:sz w:val="24"/>
+          <w:szCs w:val="24"/>
+        </w:rPr>
+      </w:pPr>
+      <w:r>
+        <w:rPr>
+          <w:sz w:val="24"/>
+          <w:szCs w:val="24"/>
+        </w:rPr>
+        <w:t xml:space="preserve">To help keep track of who is doing what we used </w:t>
+      </w:r>
+      <w:proofErr w:type="spellStart"/>
+      <w:r>
+        <w:rPr>
+          <w:sz w:val="24"/>
+          <w:szCs w:val="24"/>
+        </w:rPr>
+        <w:t>Github</w:t>
+      </w:r>
+      <w:proofErr w:type="spellEnd"/>
+      <w:r>
+        <w:rPr>
+          <w:sz w:val="24"/>
+          <w:szCs w:val="24"/>
+        </w:rPr>
+        <w:t xml:space="preserve"> which allowed us to upload all the files so we could keep them in a single place whilst still all having access to them, </w:t>
+      </w:r>
+      <w:proofErr w:type="spellStart"/>
+      <w:r>
+        <w:rPr>
+          <w:sz w:val="24"/>
+          <w:szCs w:val="24"/>
+        </w:rPr>
+        <w:t>Github</w:t>
+      </w:r>
+      <w:proofErr w:type="spellEnd"/>
+      <w:r>
+        <w:rPr>
+          <w:sz w:val="24"/>
+          <w:szCs w:val="24"/>
+        </w:rPr>
+        <w:t xml:space="preserve"> also allowed us to create a projects page which would allow us to create each individual task and assign the relevant person to it whilst also tracking if it has been started, in progress or if it is completed. </w:t>
+      </w:r>
+      <w:proofErr w:type="spellStart"/>
+      <w:r>
+        <w:rPr>
+          <w:sz w:val="24"/>
+          <w:szCs w:val="24"/>
+        </w:rPr>
+        <w:t>Github</w:t>
+      </w:r>
+      <w:proofErr w:type="spellEnd"/>
+      <w:r>
+        <w:rPr>
+          <w:sz w:val="24"/>
+          <w:szCs w:val="24"/>
+        </w:rPr>
+        <w:t xml:space="preserve"> helped us with seeing what the other people have worked on and also what has not yet been started so that we could begin to work on those areas.</w:t>
+      </w:r>
+    </w:p>
+    <w:p>
+      <w:pPr>
+        <w:rPr>
+          <w:sz w:val="24"/>
+          <w:szCs w:val="24"/>
+        </w:rPr>
+      </w:pPr>
+      <w:r>
+        <w:rPr>
+          <w:sz w:val="24"/>
+          <w:szCs w:val="24"/>
+        </w:rPr>
+        <w:t xml:space="preserve">As well as using </w:t>
+      </w:r>
+      <w:proofErr w:type="spellStart"/>
+      <w:r>
+        <w:rPr>
+          <w:sz w:val="24"/>
+          <w:szCs w:val="24"/>
+        </w:rPr>
+        <w:t>Github</w:t>
+      </w:r>
+      <w:proofErr w:type="spellEnd"/>
+      <w:r>
+        <w:rPr>
+          <w:sz w:val="24"/>
+          <w:szCs w:val="24"/>
+        </w:rPr>
+        <w:t xml:space="preserve"> we initially created a </w:t>
+      </w:r>
+      <w:bookmarkStart w:id="0" w:name="_GoBack"/>
+      <w:bookmarkEnd w:id="0"/>
+    </w:p>
+    <w:p>
+      <w:pPr>
+        <w:rPr>
+          <w:sz w:val="28"/>
+          <w:szCs w:val="28"/>
+          <w:u w:val="single"/>
+        </w:rPr>
+      </w:pPr>
+      <w:r>
+        <w:rPr>
+          <w:sz w:val="28"/>
+          <w:szCs w:val="28"/>
+          <w:u w:val="single"/>
+        </w:rPr>
         <w:t>Finite State Machine</w:t>
       </w:r>
     </w:p>
@@ -239,6 +374,7 @@
         <w:rPr>
           <w:noProof/>
         </w:rPr>
+        <w:lastRenderedPageBreak/>
         <w:drawing>
           <wp:anchor distT="0" distB="0" distL="114300" distR="114300" simplePos="0" relativeHeight="251660288" behindDoc="1" locked="0" layoutInCell="1" allowOverlap="1" wp14:anchorId="3AAD3186">
             <wp:simplePos x="0" y="0"/>
@@ -369,8 +505,6 @@
           <w:szCs w:val="28"/>
         </w:rPr>
       </w:pPr>
-      <w:bookmarkStart w:id="0" w:name="_GoBack"/>
-      <w:bookmarkEnd w:id="0"/>
     </w:p>
     <w:p>
       <w:pPr>
@@ -537,7 +671,6 @@
           <w:szCs w:val="28"/>
           <w:u w:val="single"/>
         </w:rPr>
-        <w:lastRenderedPageBreak/>
         <w:t>Alternate AI States</w:t>
       </w:r>
     </w:p>

</xml_diff>

<commit_message>
updated report and gantt chart
</commit_message>
<xml_diff>
--- a/Documents/Artificial Intelligence for Simulation Report.docx
+++ b/Documents/Artificial Intelligence for Simulation Report.docx
@@ -208,92 +208,247 @@
       </w:pPr>
       <w:r>
         <w:rPr>
-          <w:sz w:val="24"/>
-          <w:szCs w:val="24"/>
-        </w:rPr>
-        <w:t xml:space="preserve">To help keep track of who is doing what we used </w:t>
-      </w:r>
-      <w:proofErr w:type="spellStart"/>
-      <w:r>
-        <w:rPr>
-          <w:sz w:val="24"/>
-          <w:szCs w:val="24"/>
-        </w:rPr>
-        <w:t>Github</w:t>
-      </w:r>
-      <w:proofErr w:type="spellEnd"/>
-      <w:r>
-        <w:rPr>
-          <w:sz w:val="24"/>
-          <w:szCs w:val="24"/>
-        </w:rPr>
-        <w:t xml:space="preserve"> which allowed us to upload all the files so we could keep them in a single place whilst still all having access to them, </w:t>
-      </w:r>
-      <w:proofErr w:type="spellStart"/>
-      <w:r>
-        <w:rPr>
-          <w:sz w:val="24"/>
-          <w:szCs w:val="24"/>
-        </w:rPr>
-        <w:t>Github</w:t>
-      </w:r>
-      <w:proofErr w:type="spellEnd"/>
-      <w:r>
-        <w:rPr>
-          <w:sz w:val="24"/>
-          <w:szCs w:val="24"/>
-        </w:rPr>
-        <w:t xml:space="preserve"> also allowed us to create a projects page which would allow us to create each individual task and assign the relevant person to it whilst also tracking if it has been started, in progress or if it is completed. </w:t>
-      </w:r>
-      <w:proofErr w:type="spellStart"/>
-      <w:r>
-        <w:rPr>
-          <w:sz w:val="24"/>
-          <w:szCs w:val="24"/>
-        </w:rPr>
-        <w:t>Github</w:t>
-      </w:r>
-      <w:proofErr w:type="spellEnd"/>
-      <w:r>
-        <w:rPr>
-          <w:sz w:val="24"/>
-          <w:szCs w:val="24"/>
-        </w:rPr>
-        <w:t xml:space="preserve"> helped us with seeing what the other people have worked on and also what has not yet been started so that we could begin to work on those areas.</w:t>
-      </w:r>
-    </w:p>
-    <w:p>
-      <w:pPr>
-        <w:rPr>
-          <w:sz w:val="24"/>
-          <w:szCs w:val="24"/>
-        </w:rPr>
-      </w:pPr>
-      <w:r>
-        <w:rPr>
-          <w:sz w:val="24"/>
-          <w:szCs w:val="24"/>
-        </w:rPr>
-        <w:t xml:space="preserve">As well as using </w:t>
-      </w:r>
-      <w:proofErr w:type="spellStart"/>
-      <w:r>
-        <w:rPr>
-          <w:sz w:val="24"/>
-          <w:szCs w:val="24"/>
-        </w:rPr>
-        <w:t>Github</w:t>
-      </w:r>
-      <w:proofErr w:type="spellEnd"/>
-      <w:r>
-        <w:rPr>
-          <w:sz w:val="24"/>
-          <w:szCs w:val="24"/>
-        </w:rPr>
-        <w:t xml:space="preserve"> we initially created a </w:t>
-      </w:r>
-      <w:bookmarkStart w:id="0" w:name="_GoBack"/>
-      <w:bookmarkEnd w:id="0"/>
+          <w:noProof/>
+          <w:sz w:val="24"/>
+          <w:szCs w:val="24"/>
+        </w:rPr>
+        <mc:AlternateContent>
+          <mc:Choice Requires="wps">
+            <w:drawing>
+              <wp:anchor distT="0" distB="0" distL="114300" distR="114300" simplePos="0" relativeHeight="251661312" behindDoc="0" locked="0" layoutInCell="1" allowOverlap="1">
+                <wp:simplePos x="0" y="0"/>
+                <wp:positionH relativeFrom="column">
+                  <wp:posOffset>9525</wp:posOffset>
+                </wp:positionH>
+                <wp:positionV relativeFrom="paragraph">
+                  <wp:posOffset>46990</wp:posOffset>
+                </wp:positionV>
+                <wp:extent cx="3381375" cy="552450"/>
+                <wp:effectExtent l="0" t="0" r="28575" b="19050"/>
+                <wp:wrapSquare wrapText="bothSides"/>
+                <wp:docPr id="3" name="Text Box 3"/>
+                <wp:cNvGraphicFramePr/>
+                <a:graphic xmlns:a="http://schemas.openxmlformats.org/drawingml/2006/main">
+                  <a:graphicData uri="http://schemas.microsoft.com/office/word/2010/wordprocessingShape">
+                    <wps:wsp>
+                      <wps:cNvSpPr txBox="1"/>
+                      <wps:spPr>
+                        <a:xfrm>
+                          <a:off x="0" y="0"/>
+                          <a:ext cx="3381375" cy="552450"/>
+                        </a:xfrm>
+                        <a:prstGeom prst="rect">
+                          <a:avLst/>
+                        </a:prstGeom>
+                        <a:solidFill>
+                          <a:schemeClr val="lt1"/>
+                        </a:solidFill>
+                        <a:ln w="6350">
+                          <a:solidFill>
+                            <a:prstClr val="black"/>
+                          </a:solidFill>
+                        </a:ln>
+                      </wps:spPr>
+                      <wps:txbx>
+                        <w:txbxContent>
+                          <w:p>
+                            <w:r>
+                              <w:t>Insert Scrum</w:t>
+                            </w:r>
+                          </w:p>
+                        </w:txbxContent>
+                      </wps:txbx>
+                      <wps:bodyPr rot="0" spcFirstLastPara="0" vertOverflow="overflow" horzOverflow="overflow" vert="horz" wrap="square" lIns="91440" tIns="45720" rIns="91440" bIns="45720" numCol="1" spcCol="0" rtlCol="0" fromWordArt="0" anchor="t" anchorCtr="0" forceAA="0" compatLnSpc="1">
+                        <a:prstTxWarp prst="textNoShape">
+                          <a:avLst/>
+                        </a:prstTxWarp>
+                        <a:noAutofit/>
+                      </wps:bodyPr>
+                    </wps:wsp>
+                  </a:graphicData>
+                </a:graphic>
+              </wp:anchor>
+            </w:drawing>
+          </mc:Choice>
+          <mc:Fallback>
+            <w:pict>
+              <v:shapetype id="_x0000_t202" coordsize="21600,21600" o:spt="202" path="m,l,21600r21600,l21600,xe">
+                <v:stroke joinstyle="miter"/>
+                <v:path gradientshapeok="t" o:connecttype="rect"/>
+              </v:shapetype>
+              <v:shape id="Text Box 3" o:spid="_x0000_s1026" type="#_x0000_t202" style="position:absolute;margin-left:.75pt;margin-top:3.7pt;width:266.25pt;height:43.5pt;z-index:251661312;visibility:visible;mso-wrap-style:square;mso-wrap-distance-left:9pt;mso-wrap-distance-top:0;mso-wrap-distance-right:9pt;mso-wrap-distance-bottom:0;mso-position-horizontal:absolute;mso-position-horizontal-relative:text;mso-position-vertical:absolute;mso-position-vertical-relative:text;v-text-anchor:top" o:gfxdata="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" fillcolor="white [3201]" strokeweight=".5pt">
+                <v:textbox>
+                  <w:txbxContent>
+                    <w:p>
+                      <w:r>
+                        <w:t>Insert Scrum</w:t>
+                      </w:r>
+                    </w:p>
+                  </w:txbxContent>
+                </v:textbox>
+                <w10:wrap type="square"/>
+              </v:shape>
+            </w:pict>
+          </mc:Fallback>
+        </mc:AlternateContent>
+      </w:r>
+    </w:p>
+    <w:p>
+      <w:pPr>
+        <w:rPr>
+          <w:sz w:val="24"/>
+          <w:szCs w:val="24"/>
+        </w:rPr>
+      </w:pPr>
+    </w:p>
+    <w:p>
+      <w:pPr>
+        <w:rPr>
+          <w:sz w:val="24"/>
+          <w:szCs w:val="24"/>
+        </w:rPr>
+      </w:pPr>
+    </w:p>
+    <w:p>
+      <w:pPr>
+        <w:rPr>
+          <w:sz w:val="24"/>
+          <w:szCs w:val="24"/>
+        </w:rPr>
+      </w:pPr>
+      <w:r>
+        <w:rPr>
+          <w:sz w:val="24"/>
+          <w:szCs w:val="24"/>
+        </w:rPr>
+        <w:t>To help keep track of who is doing what we used Github which allowed us to upload all the files so we could keep them in a single place whilst still all having access to them, Github also allowed us to create a projects page which would allow us to create each individual task and assign the relevant person to it whilst also tracking if it has been started, in progress or if it is completed. Github helped us with seeing what the other people have worked on and also what has not yet been started so that we could begin to work on those areas.</w:t>
+      </w:r>
+    </w:p>
+    <w:p>
+      <w:pPr>
+        <w:rPr>
+          <w:sz w:val="24"/>
+          <w:szCs w:val="24"/>
+        </w:rPr>
+      </w:pPr>
+      <w:r>
+        <w:rPr>
+          <w:sz w:val="24"/>
+          <w:szCs w:val="24"/>
+        </w:rPr>
+        <w:t xml:space="preserve">As well as using Github we </w:t>
+      </w:r>
+      <w:r>
+        <w:rPr>
+          <w:sz w:val="24"/>
+          <w:szCs w:val="24"/>
+        </w:rPr>
+        <w:t xml:space="preserve">created a Gantt chart as this allowed us to set goals early on for both what we wanted to finish and when we wanted it to be finished by allowing us to begin to split up the project into set goals with time-based targets for each of these which will </w:t>
+      </w:r>
+      <w:r>
+        <w:rPr>
+          <w:sz w:val="24"/>
+          <w:szCs w:val="24"/>
+        </w:rPr>
+        <w:lastRenderedPageBreak/>
+        <w:t>allow us to complete the project in time for submission whilst giving each individual part of the project enough time.</w:t>
+      </w:r>
+    </w:p>
+    <w:p>
+      <w:pPr>
+        <w:rPr>
+          <w:sz w:val="24"/>
+          <w:szCs w:val="24"/>
+        </w:rPr>
+      </w:pPr>
+      <w:r>
+        <w:rPr>
+          <w:noProof/>
+          <w:sz w:val="24"/>
+          <w:szCs w:val="24"/>
+        </w:rPr>
+        <mc:AlternateContent>
+          <mc:Choice Requires="wps">
+            <w:drawing>
+              <wp:anchor distT="0" distB="0" distL="114300" distR="114300" simplePos="0" relativeHeight="251665408" behindDoc="0" locked="0" layoutInCell="1" allowOverlap="1" wp14:anchorId="2EB17FC7" wp14:editId="6A7FC850">
+                <wp:simplePos x="0" y="0"/>
+                <wp:positionH relativeFrom="margin">
+                  <wp:align>left</wp:align>
+                </wp:positionH>
+                <wp:positionV relativeFrom="paragraph">
+                  <wp:posOffset>8890</wp:posOffset>
+                </wp:positionV>
+                <wp:extent cx="3381375" cy="552450"/>
+                <wp:effectExtent l="0" t="0" r="28575" b="19050"/>
+                <wp:wrapSquare wrapText="bothSides"/>
+                <wp:docPr id="5" name="Text Box 5"/>
+                <wp:cNvGraphicFramePr/>
+                <a:graphic xmlns:a="http://schemas.openxmlformats.org/drawingml/2006/main">
+                  <a:graphicData uri="http://schemas.microsoft.com/office/word/2010/wordprocessingShape">
+                    <wps:wsp>
+                      <wps:cNvSpPr txBox="1"/>
+                      <wps:spPr>
+                        <a:xfrm>
+                          <a:off x="0" y="0"/>
+                          <a:ext cx="3381375" cy="552450"/>
+                        </a:xfrm>
+                        <a:prstGeom prst="rect">
+                          <a:avLst/>
+                        </a:prstGeom>
+                        <a:solidFill>
+                          <a:schemeClr val="lt1"/>
+                        </a:solidFill>
+                        <a:ln w="6350">
+                          <a:solidFill>
+                            <a:prstClr val="black"/>
+                          </a:solidFill>
+                        </a:ln>
+                      </wps:spPr>
+                      <wps:txbx>
+                        <w:txbxContent>
+                          <w:p>
+                            <w:r>
+                              <w:t xml:space="preserve">Insert </w:t>
+                            </w:r>
+                            <w:r>
+                              <w:t>Gantt chart</w:t>
+                            </w:r>
+                          </w:p>
+                        </w:txbxContent>
+                      </wps:txbx>
+                      <wps:bodyPr rot="0" spcFirstLastPara="0" vertOverflow="overflow" horzOverflow="overflow" vert="horz" wrap="square" lIns="91440" tIns="45720" rIns="91440" bIns="45720" numCol="1" spcCol="0" rtlCol="0" fromWordArt="0" anchor="t" anchorCtr="0" forceAA="0" compatLnSpc="1">
+                        <a:prstTxWarp prst="textNoShape">
+                          <a:avLst/>
+                        </a:prstTxWarp>
+                        <a:noAutofit/>
+                      </wps:bodyPr>
+                    </wps:wsp>
+                  </a:graphicData>
+                </a:graphic>
+              </wp:anchor>
+            </w:drawing>
+          </mc:Choice>
+          <mc:Fallback>
+            <w:pict>
+              <v:shape w14:anchorId="2EB17FC7" id="Text Box 5" o:spid="_x0000_s1027" type="#_x0000_t202" style="position:absolute;margin-left:0;margin-top:.7pt;width:266.25pt;height:43.5pt;z-index:251665408;visibility:visible;mso-wrap-style:square;mso-wrap-distance-left:9pt;mso-wrap-distance-top:0;mso-wrap-distance-right:9pt;mso-wrap-distance-bottom:0;mso-position-horizontal:left;mso-position-horizontal-relative:margin;mso-position-vertical:absolute;mso-position-vertical-relative:text;v-text-anchor:top" o:gfxdata="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" fillcolor="white [3201]" strokeweight=".5pt">
+                <v:textbox>
+                  <w:txbxContent>
+                    <w:p>
+                      <w:r>
+                        <w:t xml:space="preserve">Insert </w:t>
+                      </w:r>
+                      <w:r>
+                        <w:t>Gantt chart</w:t>
+                      </w:r>
+                    </w:p>
+                  </w:txbxContent>
+                </v:textbox>
+                <w10:wrap type="square" anchorx="margin"/>
+              </v:shape>
+            </w:pict>
+          </mc:Fallback>
+        </mc:AlternateContent>
+      </w:r>
     </w:p>
     <w:p>
       <w:pPr>
@@ -303,12 +458,21 @@
           <w:u w:val="single"/>
         </w:rPr>
       </w:pPr>
-      <w:r>
+    </w:p>
+    <w:p>
+      <w:pPr>
         <w:rPr>
           <w:sz w:val="28"/>
           <w:szCs w:val="28"/>
           <w:u w:val="single"/>
         </w:rPr>
+      </w:pPr>
+      <w:r>
+        <w:rPr>
+          <w:sz w:val="28"/>
+          <w:szCs w:val="28"/>
+          <w:u w:val="single"/>
+        </w:rPr>
         <w:t>Finite State Machine</w:t>
       </w:r>
     </w:p>
@@ -374,7 +538,6 @@
         <w:rPr>
           <w:noProof/>
         </w:rPr>
-        <w:lastRenderedPageBreak/>
         <w:drawing>
           <wp:anchor distT="0" distB="0" distL="114300" distR="114300" simplePos="0" relativeHeight="251660288" behindDoc="1" locked="0" layoutInCell="1" allowOverlap="1" wp14:anchorId="3AAD3186">
             <wp:simplePos x="0" y="0"/>
@@ -660,32 +823,67 @@
     <w:p>
       <w:pPr>
         <w:rPr>
+          <w:sz w:val="24"/>
+          <w:szCs w:val="24"/>
+        </w:rPr>
+      </w:pPr>
+    </w:p>
+    <w:p>
+      <w:pPr>
+        <w:rPr>
+          <w:sz w:val="24"/>
+          <w:szCs w:val="24"/>
+        </w:rPr>
+      </w:pPr>
+      <w:r>
+        <w:rPr>
+          <w:sz w:val="24"/>
+          <w:szCs w:val="24"/>
+        </w:rPr>
+        <w:t>We later changed the FindCover state to Flee as this made more logical sense due to the reduced amount of cover available on the map, fleeing was a more suitable option to try and get away from the DumbTank by creating more distance rather than trying to hide behind a tree or the rock.</w:t>
+      </w:r>
+    </w:p>
+    <w:p>
+      <w:pPr>
+        <w:rPr>
           <w:sz w:val="28"/>
           <w:szCs w:val="28"/>
           <w:u w:val="single"/>
         </w:rPr>
       </w:pPr>
-      <w:r>
+    </w:p>
+    <w:p>
+      <w:pPr>
         <w:rPr>
           <w:sz w:val="28"/>
           <w:szCs w:val="28"/>
           <w:u w:val="single"/>
         </w:rPr>
+      </w:pPr>
+      <w:r>
+        <w:rPr>
+          <w:sz w:val="28"/>
+          <w:szCs w:val="28"/>
+          <w:u w:val="single"/>
+        </w:rPr>
         <w:t>Alternate AI States</w:t>
       </w:r>
-    </w:p>
-    <w:p>
-      <w:pPr>
-        <w:rPr>
-          <w:sz w:val="24"/>
-          <w:szCs w:val="24"/>
-        </w:rPr>
-      </w:pPr>
-      <w:r>
-        <w:rPr>
-          <w:sz w:val="24"/>
-          <w:szCs w:val="24"/>
-        </w:rPr>
+      <w:bookmarkStart w:id="0" w:name="_GoBack"/>
+      <w:bookmarkEnd w:id="0"/>
+    </w:p>
+    <w:p>
+      <w:pPr>
+        <w:rPr>
+          <w:sz w:val="24"/>
+          <w:szCs w:val="24"/>
+        </w:rPr>
+      </w:pPr>
+      <w:r>
+        <w:rPr>
+          <w:sz w:val="24"/>
+          <w:szCs w:val="24"/>
+        </w:rPr>
+        <w:lastRenderedPageBreak/>
         <w:t>We plan on adding alternative AI states with different rule sets in the finite state machine as this will allow us to test multiple different strategies out whilst seeing which one is the most effective, some of these ideas are:</w:t>
       </w:r>
     </w:p>
@@ -838,7 +1036,7 @@
           <w:sz w:val="24"/>
           <w:szCs w:val="24"/>
         </w:rPr>
-        <w:t xml:space="preserve">Defensive Tank: Will always be in cover, attacking when it is safe too, defending another tank (if multiple tanks on field). The </w:t>
+        <w:t xml:space="preserve">Defensive Tank: Will always be in cover, attacking when it is safe too, defending another tank (if multiple tanks on field). The FindCover state rule (seen in Fig [1]) would be the highest rule for this tank next being </w:t>
       </w:r>
       <w:proofErr w:type="spellStart"/>
       <w:r>
@@ -846,7 +1044,7 @@
           <w:sz w:val="24"/>
           <w:szCs w:val="24"/>
         </w:rPr>
-        <w:t>FindCover</w:t>
+        <w:t>AttackEnemy</w:t>
       </w:r>
       <w:proofErr w:type="spellEnd"/>
       <w:r>
@@ -854,7 +1052,7 @@
           <w:sz w:val="24"/>
           <w:szCs w:val="24"/>
         </w:rPr>
-        <w:t xml:space="preserve"> state rule (seen in Fig [1]) would be the highest rule for this tank next being </w:t>
+        <w:t xml:space="preserve"> (seen in Fig [1]) these rules would be switched depending on several dependences (in enemies’ line of sight, behind an object, if we have enough ammo and what our health is on. </w:t>
       </w:r>
       <w:proofErr w:type="spellStart"/>
       <w:r>
@@ -862,7 +1060,7 @@
           <w:sz w:val="24"/>
           <w:szCs w:val="24"/>
         </w:rPr>
-        <w:t>AttackEnemy</w:t>
+        <w:t>GetFuel</w:t>
       </w:r>
       <w:proofErr w:type="spellEnd"/>
       <w:r>
@@ -870,7 +1068,7 @@
           <w:sz w:val="24"/>
           <w:szCs w:val="24"/>
         </w:rPr>
-        <w:t xml:space="preserve"> (seen in Fig [1]) these rules would be switched depending on several dependences (in enemies’ line of sight, behind an object, if we have enough ammo and what our health is on. </w:t>
+        <w:t xml:space="preserve">, </w:t>
       </w:r>
       <w:proofErr w:type="spellStart"/>
       <w:r>
@@ -878,7 +1076,7 @@
           <w:sz w:val="24"/>
           <w:szCs w:val="24"/>
         </w:rPr>
-        <w:t>GetFuel</w:t>
+        <w:t>GetHealth</w:t>
       </w:r>
       <w:proofErr w:type="spellEnd"/>
       <w:r>
@@ -886,7 +1084,7 @@
           <w:sz w:val="24"/>
           <w:szCs w:val="24"/>
         </w:rPr>
-        <w:t xml:space="preserve">, </w:t>
+        <w:t xml:space="preserve"> and </w:t>
       </w:r>
       <w:proofErr w:type="spellStart"/>
       <w:r>
@@ -894,7 +1092,7 @@
           <w:sz w:val="24"/>
           <w:szCs w:val="24"/>
         </w:rPr>
-        <w:t>GetHealth</w:t>
+        <w:t>GetAmmo</w:t>
       </w:r>
       <w:proofErr w:type="spellEnd"/>
       <w:r>
@@ -902,7 +1100,7 @@
           <w:sz w:val="24"/>
           <w:szCs w:val="24"/>
         </w:rPr>
-        <w:t xml:space="preserve"> and </w:t>
+        <w:t xml:space="preserve"> values would be at a threshold of 30% while </w:t>
       </w:r>
       <w:proofErr w:type="spellStart"/>
       <w:r>
@@ -910,7 +1108,7 @@
           <w:sz w:val="24"/>
           <w:szCs w:val="24"/>
         </w:rPr>
-        <w:t>GetAmmo</w:t>
+        <w:t>DefendBase</w:t>
       </w:r>
       <w:proofErr w:type="spellEnd"/>
       <w:r>
@@ -918,40 +1116,143 @@
           <w:sz w:val="24"/>
           <w:szCs w:val="24"/>
         </w:rPr>
-        <w:t xml:space="preserve"> values would be at a threshold of 30% while </w:t>
-      </w:r>
-      <w:proofErr w:type="spellStart"/>
-      <w:r>
-        <w:rPr>
-          <w:sz w:val="24"/>
-          <w:szCs w:val="24"/>
-        </w:rPr>
-        <w:t>DefendBase</w:t>
-      </w:r>
-      <w:proofErr w:type="spellEnd"/>
-      <w:r>
-        <w:rPr>
-          <w:sz w:val="24"/>
-          <w:szCs w:val="24"/>
-        </w:rPr>
         <w:t xml:space="preserve"> would be 70% so it would defend the base as it is created to defend/be defensive. </w:t>
       </w:r>
     </w:p>
     <w:p>
       <w:pPr>
         <w:rPr>
-          <w:sz w:val="28"/>
-          <w:szCs w:val="28"/>
-        </w:rPr>
-      </w:pPr>
-    </w:p>
-    <w:p>
-      <w:pPr>
-        <w:rPr>
-          <w:sz w:val="24"/>
-          <w:szCs w:val="24"/>
-        </w:rPr>
-      </w:pPr>
+          <w:sz w:val="24"/>
+          <w:szCs w:val="24"/>
+        </w:rPr>
+      </w:pPr>
+      <w:r>
+        <w:rPr>
+          <w:sz w:val="24"/>
+          <w:szCs w:val="24"/>
+        </w:rPr>
+        <w:t>Tory Tank</w:t>
+      </w:r>
+      <w:r>
+        <w:rPr>
+          <w:sz w:val="24"/>
+          <w:szCs w:val="24"/>
+        </w:rPr>
+        <w:t xml:space="preserve">: </w:t>
+      </w:r>
+      <w:r>
+        <w:rPr>
+          <w:sz w:val="24"/>
+          <w:szCs w:val="24"/>
+        </w:rPr>
+        <w:t xml:space="preserve">Uses less fuel by staying idle when no enemy is found and </w:t>
+      </w:r>
+    </w:p>
+    <w:p>
+      <w:pPr>
+        <w:rPr>
+          <w:sz w:val="24"/>
+          <w:szCs w:val="24"/>
+        </w:rPr>
+      </w:pPr>
+    </w:p>
+    <w:p>
+      <w:pPr>
+        <w:rPr>
+          <w:sz w:val="24"/>
+          <w:szCs w:val="24"/>
+        </w:rPr>
+      </w:pPr>
+    </w:p>
+    <w:p>
+      <w:pPr>
+        <w:rPr>
+          <w:sz w:val="24"/>
+          <w:szCs w:val="24"/>
+        </w:rPr>
+      </w:pPr>
+    </w:p>
+    <w:p>
+      <w:pPr>
+        <w:rPr>
+          <w:sz w:val="28"/>
+          <w:szCs w:val="28"/>
+          <w:u w:val="single"/>
+        </w:rPr>
+      </w:pPr>
+      <w:r>
+        <w:rPr>
+          <w:sz w:val="28"/>
+          <w:szCs w:val="28"/>
+          <w:u w:val="single"/>
+        </w:rPr>
+        <w:t>Testing</w:t>
+      </w:r>
+    </w:p>
+    <w:p>
+      <w:pPr>
+        <w:rPr>
+          <w:sz w:val="24"/>
+          <w:szCs w:val="24"/>
+        </w:rPr>
+      </w:pPr>
+      <w:r>
+        <w:rPr>
+          <w:sz w:val="24"/>
+          <w:szCs w:val="24"/>
+        </w:rPr>
+        <w:t xml:space="preserve">We tested our project regularly by functionality testing each time we added a new state to ensure that it worked as required without having any errors, by doing this it allowed us to isolate any errors much sooner as it would be down to the most recent bit of code so we would go and fix the bugs before working on more code, this allowed us to make sure it continued to </w:t>
+      </w:r>
+      <w:r>
+        <w:rPr>
+          <w:sz w:val="24"/>
+          <w:szCs w:val="24"/>
+        </w:rPr>
+        <w:t>compile at each point</w:t>
+      </w:r>
+      <w:r>
+        <w:rPr>
+          <w:sz w:val="24"/>
+          <w:szCs w:val="24"/>
+        </w:rPr>
+        <w:t xml:space="preserve"> rather than completing the code and discovering an error that has not been isolated.</w:t>
+      </w:r>
+    </w:p>
+    <w:p>
+      <w:pPr>
+        <w:rPr>
+          <w:sz w:val="24"/>
+          <w:szCs w:val="24"/>
+        </w:rPr>
+      </w:pPr>
+      <w:r>
+        <w:rPr>
+          <w:sz w:val="24"/>
+          <w:szCs w:val="24"/>
+        </w:rPr>
+        <w:t xml:space="preserve">We also used regression testing </w:t>
+      </w:r>
+      <w:r>
+        <w:rPr>
+          <w:sz w:val="24"/>
+          <w:szCs w:val="24"/>
+        </w:rPr>
+        <w:t xml:space="preserve">so that each </w:t>
+      </w:r>
+      <w:r>
+        <w:rPr>
+          <w:sz w:val="24"/>
+          <w:szCs w:val="24"/>
+        </w:rPr>
+        <w:t>time we began</w:t>
+      </w:r>
+      <w:r>
+        <w:rPr>
+          <w:sz w:val="24"/>
+          <w:szCs w:val="24"/>
+        </w:rPr>
+        <w:t xml:space="preserve"> to work on the project we would run it again to make sure no new errors have been found before we began to update the code as this helped us isolate any future issues making it easier to fix them.</w:t>
+      </w:r>
     </w:p>
     <w:sectPr>
       <w:headerReference w:type="default" r:id="rId7"/>

</xml_diff>

<commit_message>
added scrum gantt and uml to report
</commit_message>
<xml_diff>
--- a/Documents/Artificial Intelligence for Simulation Report.docx
+++ b/Documents/Artificial Intelligence for Simulation Report.docx
@@ -150,6 +150,68 @@
       </w:pPr>
       <w:r>
         <w:rPr>
+          <w:noProof/>
+          <w:sz w:val="24"/>
+          <w:szCs w:val="24"/>
+        </w:rPr>
+        <w:drawing>
+          <wp:anchor distT="0" distB="0" distL="114300" distR="114300" simplePos="0" relativeHeight="251668480" behindDoc="0" locked="0" layoutInCell="1" allowOverlap="1">
+            <wp:simplePos x="0" y="0"/>
+            <wp:positionH relativeFrom="margin">
+              <wp:posOffset>-234950</wp:posOffset>
+            </wp:positionH>
+            <wp:positionV relativeFrom="paragraph">
+              <wp:posOffset>2091690</wp:posOffset>
+            </wp:positionV>
+            <wp:extent cx="7099935" cy="2249170"/>
+            <wp:effectExtent l="0" t="0" r="5715" b="0"/>
+            <wp:wrapSquare wrapText="bothSides"/>
+            <wp:docPr id="6" name="Picture 6"/>
+            <wp:cNvGraphicFramePr>
+              <a:graphicFrameLocks xmlns:a="http://schemas.openxmlformats.org/drawingml/2006/main" noChangeAspect="1"/>
+            </wp:cNvGraphicFramePr>
+            <a:graphic xmlns:a="http://schemas.openxmlformats.org/drawingml/2006/main">
+              <a:graphicData uri="http://schemas.openxmlformats.org/drawingml/2006/picture">
+                <pic:pic xmlns:pic="http://schemas.openxmlformats.org/drawingml/2006/picture">
+                  <pic:nvPicPr>
+                    <pic:cNvPr id="6" name="C88C819.tmp"/>
+                    <pic:cNvPicPr/>
+                  </pic:nvPicPr>
+                  <pic:blipFill>
+                    <a:blip r:embed="rId6">
+                      <a:extLst>
+                        <a:ext uri="{28A0092B-C50C-407E-A947-70E740481C1C}">
+                          <a14:useLocalDpi xmlns:a14="http://schemas.microsoft.com/office/drawing/2010/main" val="0"/>
+                        </a:ext>
+                      </a:extLst>
+                    </a:blip>
+                    <a:stretch>
+                      <a:fillRect/>
+                    </a:stretch>
+                  </pic:blipFill>
+                  <pic:spPr>
+                    <a:xfrm>
+                      <a:off x="0" y="0"/>
+                      <a:ext cx="7099935" cy="2249170"/>
+                    </a:xfrm>
+                    <a:prstGeom prst="rect">
+                      <a:avLst/>
+                    </a:prstGeom>
+                  </pic:spPr>
+                </pic:pic>
+              </a:graphicData>
+            </a:graphic>
+            <wp14:sizeRelH relativeFrom="page">
+              <wp14:pctWidth>0</wp14:pctWidth>
+            </wp14:sizeRelH>
+            <wp14:sizeRelV relativeFrom="page">
+              <wp14:pctHeight>0</wp14:pctHeight>
+            </wp14:sizeRelV>
+          </wp:anchor>
+        </w:drawing>
+      </w:r>
+      <w:r>
+        <w:rPr>
           <w:sz w:val="24"/>
           <w:szCs w:val="24"/>
         </w:rPr>
@@ -163,122 +225,146 @@
           <w:szCs w:val="24"/>
         </w:rPr>
       </w:pPr>
+    </w:p>
+    <w:p>
+      <w:pPr>
+        <w:rPr>
+          <w:sz w:val="24"/>
+          <w:szCs w:val="24"/>
+        </w:rPr>
+      </w:pPr>
+      <w:r>
+        <w:rPr>
+          <w:sz w:val="24"/>
+          <w:szCs w:val="24"/>
+        </w:rPr>
+        <w:t xml:space="preserve">To help us keep track of who is working on each area we used </w:t>
+      </w:r>
+      <w:proofErr w:type="spellStart"/>
+      <w:r>
+        <w:rPr>
+          <w:sz w:val="24"/>
+          <w:szCs w:val="24"/>
+        </w:rPr>
+        <w:t>Github</w:t>
+      </w:r>
+      <w:proofErr w:type="spellEnd"/>
+      <w:r>
+        <w:rPr>
+          <w:sz w:val="24"/>
+          <w:szCs w:val="24"/>
+        </w:rPr>
+        <w:t xml:space="preserve"> which allowed us to upload all the files into a single repository so we could keep them in a single place whilst still all having access to them, </w:t>
+      </w:r>
+      <w:proofErr w:type="spellStart"/>
+      <w:r>
+        <w:rPr>
+          <w:sz w:val="24"/>
+          <w:szCs w:val="24"/>
+        </w:rPr>
+        <w:t>Github</w:t>
+      </w:r>
+      <w:proofErr w:type="spellEnd"/>
+      <w:r>
+        <w:rPr>
+          <w:sz w:val="24"/>
+          <w:szCs w:val="24"/>
+        </w:rPr>
+        <w:t xml:space="preserve"> also allowed us to create a projects page which would let us create each individual task and assign the relevant person to it whilst also tracking if it has been started, in progress or if it is completed. </w:t>
+      </w:r>
+      <w:proofErr w:type="spellStart"/>
+      <w:r>
+        <w:rPr>
+          <w:sz w:val="24"/>
+          <w:szCs w:val="24"/>
+        </w:rPr>
+        <w:t>Github</w:t>
+      </w:r>
+      <w:proofErr w:type="spellEnd"/>
+      <w:r>
+        <w:rPr>
+          <w:sz w:val="24"/>
+          <w:szCs w:val="24"/>
+        </w:rPr>
+        <w:t xml:space="preserve"> helped us with seeing what the other people have worked on and also what has not yet been started so that we could begin to work on those areas.</w:t>
+      </w:r>
+    </w:p>
+    <w:p>
+      <w:pPr>
+        <w:rPr>
+          <w:sz w:val="24"/>
+          <w:szCs w:val="24"/>
+        </w:rPr>
+      </w:pPr>
       <w:r>
         <w:rPr>
           <w:noProof/>
           <w:sz w:val="24"/>
           <w:szCs w:val="24"/>
         </w:rPr>
-        <mc:AlternateContent>
-          <mc:Choice Requires="wps">
-            <w:drawing>
-              <wp:anchor distT="0" distB="0" distL="114300" distR="114300" simplePos="0" relativeHeight="251661312" behindDoc="0" locked="0" layoutInCell="1" allowOverlap="1">
-                <wp:simplePos x="0" y="0"/>
-                <wp:positionH relativeFrom="column">
-                  <wp:posOffset>9525</wp:posOffset>
-                </wp:positionH>
-                <wp:positionV relativeFrom="paragraph">
-                  <wp:posOffset>46990</wp:posOffset>
-                </wp:positionV>
-                <wp:extent cx="3381375" cy="552450"/>
-                <wp:effectExtent l="0" t="0" r="28575" b="19050"/>
-                <wp:wrapSquare wrapText="bothSides"/>
-                <wp:docPr id="3" name="Text Box 3"/>
-                <wp:cNvGraphicFramePr/>
-                <a:graphic xmlns:a="http://schemas.openxmlformats.org/drawingml/2006/main">
-                  <a:graphicData uri="http://schemas.microsoft.com/office/word/2010/wordprocessingShape">
-                    <wps:wsp>
-                      <wps:cNvSpPr txBox="1"/>
-                      <wps:spPr>
-                        <a:xfrm>
-                          <a:off x="0" y="0"/>
-                          <a:ext cx="3381375" cy="552450"/>
-                        </a:xfrm>
-                        <a:prstGeom prst="rect">
-                          <a:avLst/>
-                        </a:prstGeom>
-                        <a:solidFill>
-                          <a:schemeClr val="lt1"/>
-                        </a:solidFill>
-                        <a:ln w="6350">
-                          <a:solidFill>
-                            <a:prstClr val="black"/>
-                          </a:solidFill>
-                        </a:ln>
-                      </wps:spPr>
-                      <wps:txbx>
-                        <w:txbxContent>
-                          <w:p>
-                            <w:r>
-                              <w:t>Insert Scrum</w:t>
-                            </w:r>
-                          </w:p>
-                        </w:txbxContent>
-                      </wps:txbx>
-                      <wps:bodyPr rot="0" spcFirstLastPara="0" vertOverflow="overflow" horzOverflow="overflow" vert="horz" wrap="square" lIns="91440" tIns="45720" rIns="91440" bIns="45720" numCol="1" spcCol="0" rtlCol="0" fromWordArt="0" anchor="t" anchorCtr="0" forceAA="0" compatLnSpc="1">
-                        <a:prstTxWarp prst="textNoShape">
-                          <a:avLst/>
-                        </a:prstTxWarp>
-                        <a:noAutofit/>
-                      </wps:bodyPr>
-                    </wps:wsp>
-                  </a:graphicData>
-                </a:graphic>
-              </wp:anchor>
-            </w:drawing>
-          </mc:Choice>
-          <mc:Fallback>
-            <w:pict>
-              <v:shapetype id="_x0000_t202" coordsize="21600,21600" o:spt="202" path="m,l,21600r21600,l21600,xe">
-                <v:stroke joinstyle="miter"/>
-                <v:path gradientshapeok="t" o:connecttype="rect"/>
-              </v:shapetype>
-              <v:shape id="Text Box 3" o:spid="_x0000_s1026" type="#_x0000_t202" style="position:absolute;margin-left:.75pt;margin-top:3.7pt;width:266.25pt;height:43.5pt;z-index:251661312;visibility:visible;mso-wrap-style:square;mso-wrap-distance-left:9pt;mso-wrap-distance-top:0;mso-wrap-distance-right:9pt;mso-wrap-distance-bottom:0;mso-position-horizontal:absolute;mso-position-horizontal-relative:text;mso-position-vertical:absolute;mso-position-vertical-relative:text;v-text-anchor:top" o:gfxdata="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" fillcolor="white [3201]" strokeweight=".5pt">
-                <v:textbox>
-                  <w:txbxContent>
-                    <w:p>
-                      <w:r>
-                        <w:t>Insert Scrum</w:t>
-                      </w:r>
-                    </w:p>
-                  </w:txbxContent>
-                </v:textbox>
-                <w10:wrap type="square"/>
-              </v:shape>
-            </w:pict>
-          </mc:Fallback>
-        </mc:AlternateContent>
-      </w:r>
-    </w:p>
-    <w:p>
-      <w:pPr>
-        <w:rPr>
-          <w:sz w:val="24"/>
-          <w:szCs w:val="24"/>
-        </w:rPr>
-      </w:pPr>
-    </w:p>
-    <w:p>
-      <w:pPr>
-        <w:rPr>
-          <w:sz w:val="24"/>
-          <w:szCs w:val="24"/>
-        </w:rPr>
-      </w:pPr>
-    </w:p>
-    <w:p>
-      <w:pPr>
-        <w:rPr>
-          <w:sz w:val="24"/>
-          <w:szCs w:val="24"/>
-        </w:rPr>
-      </w:pPr>
-      <w:r>
-        <w:rPr>
-          <w:sz w:val="24"/>
-          <w:szCs w:val="24"/>
-        </w:rPr>
-        <w:t xml:space="preserve">To help us keep track of who is working on each area we used </w:t>
+        <w:lastRenderedPageBreak/>
+        <w:drawing>
+          <wp:anchor distT="0" distB="0" distL="114300" distR="114300" simplePos="0" relativeHeight="251669504" behindDoc="0" locked="0" layoutInCell="1" allowOverlap="1">
+            <wp:simplePos x="0" y="0"/>
+            <wp:positionH relativeFrom="margin">
+              <wp:align>center</wp:align>
+            </wp:positionH>
+            <wp:positionV relativeFrom="paragraph">
+              <wp:posOffset>1303352</wp:posOffset>
+            </wp:positionV>
+            <wp:extent cx="7012940" cy="1605915"/>
+            <wp:effectExtent l="0" t="0" r="0" b="0"/>
+            <wp:wrapSquare wrapText="bothSides"/>
+            <wp:docPr id="7" name="Picture 7"/>
+            <wp:cNvGraphicFramePr>
+              <a:graphicFrameLocks xmlns:a="http://schemas.openxmlformats.org/drawingml/2006/main" noChangeAspect="1"/>
+            </wp:cNvGraphicFramePr>
+            <a:graphic xmlns:a="http://schemas.openxmlformats.org/drawingml/2006/main">
+              <a:graphicData uri="http://schemas.openxmlformats.org/drawingml/2006/picture">
+                <pic:pic xmlns:pic="http://schemas.openxmlformats.org/drawingml/2006/picture">
+                  <pic:nvPicPr>
+                    <pic:cNvPr id="7" name="C8876F8.tmp"/>
+                    <pic:cNvPicPr/>
+                  </pic:nvPicPr>
+                  <pic:blipFill>
+                    <a:blip r:embed="rId7">
+                      <a:extLst>
+                        <a:ext uri="{28A0092B-C50C-407E-A947-70E740481C1C}">
+                          <a14:useLocalDpi xmlns:a14="http://schemas.microsoft.com/office/drawing/2010/main" val="0"/>
+                        </a:ext>
+                      </a:extLst>
+                    </a:blip>
+                    <a:stretch>
+                      <a:fillRect/>
+                    </a:stretch>
+                  </pic:blipFill>
+                  <pic:spPr>
+                    <a:xfrm>
+                      <a:off x="0" y="0"/>
+                      <a:ext cx="7012940" cy="1605915"/>
+                    </a:xfrm>
+                    <a:prstGeom prst="rect">
+                      <a:avLst/>
+                    </a:prstGeom>
+                  </pic:spPr>
+                </pic:pic>
+              </a:graphicData>
+            </a:graphic>
+            <wp14:sizeRelH relativeFrom="page">
+              <wp14:pctWidth>0</wp14:pctWidth>
+            </wp14:sizeRelH>
+            <wp14:sizeRelV relativeFrom="page">
+              <wp14:pctHeight>0</wp14:pctHeight>
+            </wp14:sizeRelV>
+          </wp:anchor>
+        </w:drawing>
+      </w:r>
+      <w:r>
+        <w:rPr>
+          <w:sz w:val="24"/>
+          <w:szCs w:val="24"/>
+        </w:rPr>
+        <w:t xml:space="preserve">As well as using </w:t>
       </w:r>
       <w:proofErr w:type="spellStart"/>
       <w:r>
@@ -294,69 +380,6 @@
           <w:sz w:val="24"/>
           <w:szCs w:val="24"/>
         </w:rPr>
-        <w:t xml:space="preserve"> which allowed us to upload all the files into a single repository so we could keep them in a single place whilst still all having access to them, </w:t>
-      </w:r>
-      <w:proofErr w:type="spellStart"/>
-      <w:r>
-        <w:rPr>
-          <w:sz w:val="24"/>
-          <w:szCs w:val="24"/>
-        </w:rPr>
-        <w:t>Github</w:t>
-      </w:r>
-      <w:proofErr w:type="spellEnd"/>
-      <w:r>
-        <w:rPr>
-          <w:sz w:val="24"/>
-          <w:szCs w:val="24"/>
-        </w:rPr>
-        <w:t xml:space="preserve"> also allowed us to create a projects page which would let us create each individual task and assign the relevant person to it whilst also tracking if it has been started, in progress or if it is completed. </w:t>
-      </w:r>
-      <w:proofErr w:type="spellStart"/>
-      <w:r>
-        <w:rPr>
-          <w:sz w:val="24"/>
-          <w:szCs w:val="24"/>
-        </w:rPr>
-        <w:t>Github</w:t>
-      </w:r>
-      <w:proofErr w:type="spellEnd"/>
-      <w:r>
-        <w:rPr>
-          <w:sz w:val="24"/>
-          <w:szCs w:val="24"/>
-        </w:rPr>
-        <w:t xml:space="preserve"> helped us with seeing what the other people have worked on and also what has not yet been started so that we could begin to work on those areas.</w:t>
-      </w:r>
-    </w:p>
-    <w:p>
-      <w:pPr>
-        <w:rPr>
-          <w:sz w:val="24"/>
-          <w:szCs w:val="24"/>
-        </w:rPr>
-      </w:pPr>
-      <w:r>
-        <w:rPr>
-          <w:sz w:val="24"/>
-          <w:szCs w:val="24"/>
-        </w:rPr>
-        <w:t xml:space="preserve">As well as using </w:t>
-      </w:r>
-      <w:proofErr w:type="spellStart"/>
-      <w:r>
-        <w:rPr>
-          <w:sz w:val="24"/>
-          <w:szCs w:val="24"/>
-        </w:rPr>
-        <w:t>Github</w:t>
-      </w:r>
-      <w:proofErr w:type="spellEnd"/>
-      <w:r>
-        <w:rPr>
-          <w:sz w:val="24"/>
-          <w:szCs w:val="24"/>
-        </w:rPr>
         <w:t xml:space="preserve"> we created a Gantt chart as well which allowed us to set goals early on in the projects lifecycle for both what we wanted to finish and when we wanted the goal to be finished by. Meaning it gave us the ability to split up the project into more smaller set goals with time-based targets that each of the members had to complete and that made sure we were always on track and that we were able to complete the project in time for the submission date whilst giving each individual part of the project enough time to work on their tasks.</w:t>
       </w:r>
     </w:p>
@@ -367,88 +390,6 @@
           <w:szCs w:val="24"/>
         </w:rPr>
       </w:pPr>
-      <w:r>
-        <w:rPr>
-          <w:noProof/>
-          <w:sz w:val="24"/>
-          <w:szCs w:val="24"/>
-        </w:rPr>
-        <mc:AlternateContent>
-          <mc:Choice Requires="wps">
-            <w:drawing>
-              <wp:anchor distT="0" distB="0" distL="114300" distR="114300" simplePos="0" relativeHeight="251665408" behindDoc="0" locked="0" layoutInCell="1" allowOverlap="1" wp14:anchorId="2EB17FC7" wp14:editId="6A7FC850">
-                <wp:simplePos x="0" y="0"/>
-                <wp:positionH relativeFrom="margin">
-                  <wp:align>left</wp:align>
-                </wp:positionH>
-                <wp:positionV relativeFrom="paragraph">
-                  <wp:posOffset>8890</wp:posOffset>
-                </wp:positionV>
-                <wp:extent cx="3381375" cy="552450"/>
-                <wp:effectExtent l="0" t="0" r="28575" b="19050"/>
-                <wp:wrapSquare wrapText="bothSides"/>
-                <wp:docPr id="5" name="Text Box 5"/>
-                <wp:cNvGraphicFramePr/>
-                <a:graphic xmlns:a="http://schemas.openxmlformats.org/drawingml/2006/main">
-                  <a:graphicData uri="http://schemas.microsoft.com/office/word/2010/wordprocessingShape">
-                    <wps:wsp>
-                      <wps:cNvSpPr txBox="1"/>
-                      <wps:spPr>
-                        <a:xfrm>
-                          <a:off x="0" y="0"/>
-                          <a:ext cx="3381375" cy="552450"/>
-                        </a:xfrm>
-                        <a:prstGeom prst="rect">
-                          <a:avLst/>
-                        </a:prstGeom>
-                        <a:solidFill>
-                          <a:schemeClr val="lt1"/>
-                        </a:solidFill>
-                        <a:ln w="6350">
-                          <a:solidFill>
-                            <a:prstClr val="black"/>
-                          </a:solidFill>
-                        </a:ln>
-                      </wps:spPr>
-                      <wps:txbx>
-                        <w:txbxContent>
-                          <w:p>
-                            <w:r>
-                              <w:t>Insert Gantt chart</w:t>
-                            </w:r>
-                          </w:p>
-                        </w:txbxContent>
-                      </wps:txbx>
-                      <wps:bodyPr rot="0" spcFirstLastPara="0" vertOverflow="overflow" horzOverflow="overflow" vert="horz" wrap="square" lIns="91440" tIns="45720" rIns="91440" bIns="45720" numCol="1" spcCol="0" rtlCol="0" fromWordArt="0" anchor="t" anchorCtr="0" forceAA="0" compatLnSpc="1">
-                        <a:prstTxWarp prst="textNoShape">
-                          <a:avLst/>
-                        </a:prstTxWarp>
-                        <a:noAutofit/>
-                      </wps:bodyPr>
-                    </wps:wsp>
-                  </a:graphicData>
-                </a:graphic>
-              </wp:anchor>
-            </w:drawing>
-          </mc:Choice>
-          <mc:Fallback>
-            <w:pict>
-              <v:shape w14:anchorId="2EB17FC7" id="Text Box 5" o:spid="_x0000_s1027" type="#_x0000_t202" style="position:absolute;margin-left:0;margin-top:.7pt;width:266.25pt;height:43.5pt;z-index:251665408;visibility:visible;mso-wrap-style:square;mso-wrap-distance-left:9pt;mso-wrap-distance-top:0;mso-wrap-distance-right:9pt;mso-wrap-distance-bottom:0;mso-position-horizontal:left;mso-position-horizontal-relative:margin;mso-position-vertical:absolute;mso-position-vertical-relative:text;v-text-anchor:top" o:gfxdata="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" fillcolor="white [3201]" strokeweight=".5pt">
-                <v:textbox>
-                  <w:txbxContent>
-                    <w:p>
-                      <w:r>
-                        <w:t>Insert Gantt chart</w:t>
-                      </w:r>
-                    </w:p>
-                  </w:txbxContent>
-                </v:textbox>
-                <w10:wrap type="square" anchorx="margin"/>
-              </v:shape>
-            </w:pict>
-          </mc:Fallback>
-        </mc:AlternateContent>
-      </w:r>
     </w:p>
     <w:p>
       <w:pPr>
@@ -458,22 +399,12 @@
           <w:u w:val="single"/>
         </w:rPr>
       </w:pPr>
-    </w:p>
-    <w:p>
-      <w:pPr>
+      <w:r>
         <w:rPr>
           <w:sz w:val="28"/>
           <w:szCs w:val="28"/>
           <w:u w:val="single"/>
         </w:rPr>
-      </w:pPr>
-      <w:r>
-        <w:rPr>
-          <w:sz w:val="28"/>
-          <w:szCs w:val="28"/>
-          <w:u w:val="single"/>
-        </w:rPr>
-        <w:lastRenderedPageBreak/>
         <w:t>Finite State Machine</w:t>
       </w:r>
     </w:p>
@@ -542,7 +473,7 @@
                     <pic:cNvPicPr/>
                   </pic:nvPicPr>
                   <pic:blipFill>
-                    <a:blip r:embed="rId6">
+                    <a:blip r:embed="rId8">
                       <a:extLst>
                         <a:ext uri="{28A0092B-C50C-407E-A947-70E740481C1C}">
                           <a14:useLocalDpi xmlns:a14="http://schemas.microsoft.com/office/drawing/2010/main" val="0"/>
@@ -803,127 +734,102 @@
           <w:szCs w:val="24"/>
         </w:rPr>
       </w:pPr>
+    </w:p>
+    <w:p>
+      <w:pPr>
+        <w:rPr>
+          <w:sz w:val="24"/>
+          <w:szCs w:val="24"/>
+        </w:rPr>
+      </w:pPr>
+    </w:p>
+    <w:p>
+      <w:pPr>
+        <w:rPr>
+          <w:sz w:val="24"/>
+          <w:szCs w:val="24"/>
+        </w:rPr>
+      </w:pPr>
       <w:r>
         <w:rPr>
           <w:noProof/>
           <w:sz w:val="24"/>
           <w:szCs w:val="24"/>
         </w:rPr>
-        <mc:AlternateContent>
-          <mc:Choice Requires="wps">
-            <w:drawing>
-              <wp:anchor distT="0" distB="0" distL="114300" distR="114300" simplePos="0" relativeHeight="251667456" behindDoc="0" locked="0" layoutInCell="1" allowOverlap="1" wp14:anchorId="2E06B92C" wp14:editId="52FAA134">
-                <wp:simplePos x="0" y="0"/>
-                <wp:positionH relativeFrom="column">
-                  <wp:posOffset>23854</wp:posOffset>
-                </wp:positionH>
-                <wp:positionV relativeFrom="paragraph">
-                  <wp:posOffset>7758</wp:posOffset>
-                </wp:positionV>
-                <wp:extent cx="3200400" cy="1200150"/>
-                <wp:effectExtent l="0" t="0" r="19050" b="19050"/>
-                <wp:wrapNone/>
-                <wp:docPr id="4" name="Text Box 4"/>
-                <wp:cNvGraphicFramePr/>
-                <a:graphic xmlns:a="http://schemas.openxmlformats.org/drawingml/2006/main">
-                  <a:graphicData uri="http://schemas.microsoft.com/office/word/2010/wordprocessingShape">
-                    <wps:wsp>
-                      <wps:cNvSpPr txBox="1"/>
-                      <wps:spPr>
-                        <a:xfrm>
-                          <a:off x="0" y="0"/>
-                          <a:ext cx="3200400" cy="1200150"/>
-                        </a:xfrm>
-                        <a:prstGeom prst="rect">
-                          <a:avLst/>
-                        </a:prstGeom>
-                        <a:solidFill>
-                          <a:schemeClr val="lt1"/>
-                        </a:solidFill>
-                        <a:ln w="6350">
-                          <a:solidFill>
-                            <a:prstClr val="black"/>
-                          </a:solidFill>
-                        </a:ln>
-                      </wps:spPr>
-                      <wps:txbx>
-                        <w:txbxContent>
-                          <w:p>
-                            <w:r>
-                              <w:t>Insert UML</w:t>
-                            </w:r>
-                          </w:p>
-                        </w:txbxContent>
-                      </wps:txbx>
-                      <wps:bodyPr rot="0" spcFirstLastPara="0" vertOverflow="overflow" horzOverflow="overflow" vert="horz" wrap="square" lIns="91440" tIns="45720" rIns="91440" bIns="45720" numCol="1" spcCol="0" rtlCol="0" fromWordArt="0" anchor="t" anchorCtr="0" forceAA="0" compatLnSpc="1">
-                        <a:prstTxWarp prst="textNoShape">
-                          <a:avLst/>
-                        </a:prstTxWarp>
-                        <a:noAutofit/>
-                      </wps:bodyPr>
-                    </wps:wsp>
-                  </a:graphicData>
-                </a:graphic>
-              </wp:anchor>
-            </w:drawing>
-          </mc:Choice>
-          <mc:Fallback>
-            <w:pict>
-              <v:shape w14:anchorId="2E06B92C" id="Text Box 4" o:spid="_x0000_s1029" type="#_x0000_t202" style="position:absolute;margin-left:1.9pt;margin-top:.6pt;width:252pt;height:94.5pt;z-index:251667456;visibility:visible;mso-wrap-style:square;mso-wrap-distance-left:9pt;mso-wrap-distance-top:0;mso-wrap-distance-right:9pt;mso-wrap-distance-bottom:0;mso-position-horizontal:absolute;mso-position-horizontal-relative:text;mso-position-vertical:absolute;mso-position-vertical-relative:text;v-text-anchor:top" o:gfxdata="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" fillcolor="white [3201]" strokeweight=".5pt">
-                <v:textbox>
-                  <w:txbxContent>
-                    <w:p>
-                      <w:r>
-                        <w:t>Insert UML</w:t>
-                      </w:r>
-                    </w:p>
-                  </w:txbxContent>
-                </v:textbox>
-              </v:shape>
-            </w:pict>
-          </mc:Fallback>
-        </mc:AlternateContent>
-      </w:r>
-    </w:p>
-    <w:p>
-      <w:pPr>
-        <w:rPr>
-          <w:sz w:val="24"/>
-          <w:szCs w:val="24"/>
-        </w:rPr>
-      </w:pPr>
-    </w:p>
-    <w:p>
-      <w:pPr>
-        <w:rPr>
-          <w:sz w:val="24"/>
-          <w:szCs w:val="24"/>
-        </w:rPr>
-      </w:pPr>
-    </w:p>
-    <w:p>
-      <w:pPr>
-        <w:rPr>
-          <w:sz w:val="24"/>
-          <w:szCs w:val="24"/>
-        </w:rPr>
-      </w:pPr>
-    </w:p>
-    <w:p>
-      <w:pPr>
-        <w:rPr>
-          <w:sz w:val="24"/>
-          <w:szCs w:val="24"/>
-        </w:rPr>
-      </w:pPr>
-    </w:p>
-    <w:p>
-      <w:pPr>
-        <w:rPr>
-          <w:sz w:val="24"/>
-          <w:szCs w:val="24"/>
-        </w:rPr>
-      </w:pPr>
+        <w:drawing>
+          <wp:anchor distT="0" distB="0" distL="114300" distR="114300" simplePos="0" relativeHeight="251670528" behindDoc="0" locked="0" layoutInCell="1" allowOverlap="1">
+            <wp:simplePos x="0" y="0"/>
+            <wp:positionH relativeFrom="margin">
+              <wp:align>right</wp:align>
+            </wp:positionH>
+            <wp:positionV relativeFrom="paragraph">
+              <wp:posOffset>246297</wp:posOffset>
+            </wp:positionV>
+            <wp:extent cx="6645910" cy="3992880"/>
+            <wp:effectExtent l="0" t="0" r="2540" b="7620"/>
+            <wp:wrapSquare wrapText="bothSides"/>
+            <wp:docPr id="8" name="Picture 8"/>
+            <wp:cNvGraphicFramePr>
+              <a:graphicFrameLocks xmlns:a="http://schemas.openxmlformats.org/drawingml/2006/main" noChangeAspect="1"/>
+            </wp:cNvGraphicFramePr>
+            <a:graphic xmlns:a="http://schemas.openxmlformats.org/drawingml/2006/main">
+              <a:graphicData uri="http://schemas.openxmlformats.org/drawingml/2006/picture">
+                <pic:pic xmlns:pic="http://schemas.openxmlformats.org/drawingml/2006/picture">
+                  <pic:nvPicPr>
+                    <pic:cNvPr id="8" name="C885597.tmp"/>
+                    <pic:cNvPicPr/>
+                  </pic:nvPicPr>
+                  <pic:blipFill>
+                    <a:blip r:embed="rId9">
+                      <a:extLst>
+                        <a:ext uri="{28A0092B-C50C-407E-A947-70E740481C1C}">
+                          <a14:useLocalDpi xmlns:a14="http://schemas.microsoft.com/office/drawing/2010/main" val="0"/>
+                        </a:ext>
+                      </a:extLst>
+                    </a:blip>
+                    <a:stretch>
+                      <a:fillRect/>
+                    </a:stretch>
+                  </pic:blipFill>
+                  <pic:spPr>
+                    <a:xfrm>
+                      <a:off x="0" y="0"/>
+                      <a:ext cx="6645910" cy="3992880"/>
+                    </a:xfrm>
+                    <a:prstGeom prst="rect">
+                      <a:avLst/>
+                    </a:prstGeom>
+                  </pic:spPr>
+                </pic:pic>
+              </a:graphicData>
+            </a:graphic>
+            <wp14:sizeRelH relativeFrom="page">
+              <wp14:pctWidth>0</wp14:pctWidth>
+            </wp14:sizeRelH>
+            <wp14:sizeRelV relativeFrom="page">
+              <wp14:pctHeight>0</wp14:pctHeight>
+            </wp14:sizeRelV>
+          </wp:anchor>
+        </w:drawing>
+      </w:r>
+    </w:p>
+    <w:p>
+      <w:pPr>
+        <w:rPr>
+          <w:sz w:val="24"/>
+          <w:szCs w:val="24"/>
+        </w:rPr>
+      </w:pPr>
+    </w:p>
+    <w:p>
+      <w:pPr>
+        <w:rPr>
+          <w:sz w:val="24"/>
+          <w:szCs w:val="24"/>
+        </w:rPr>
+      </w:pPr>
+      <w:bookmarkStart w:id="0" w:name="_GoBack"/>
+      <w:bookmarkEnd w:id="0"/>
       <w:r>
         <w:rPr>
           <w:sz w:val="24"/>
@@ -1006,7 +912,195 @@
           <w:sz w:val="24"/>
           <w:szCs w:val="24"/>
         </w:rPr>
-        <w:t xml:space="preserve"> state the tank will begin to move towards the enemy </w:t>
+        <w:t xml:space="preserve"> state the tank will begin to move towards the enemy tank and once the tank is close enough, it will begin to fire until one of the rules are broken and then it will switch to a different state.</w:t>
+      </w:r>
+    </w:p>
+    <w:p>
+      <w:pPr>
+        <w:rPr>
+          <w:sz w:val="24"/>
+          <w:szCs w:val="24"/>
+        </w:rPr>
+      </w:pPr>
+      <w:r>
+        <w:rPr>
+          <w:sz w:val="24"/>
+          <w:szCs w:val="24"/>
+        </w:rPr>
+        <w:t xml:space="preserve">The </w:t>
+      </w:r>
+      <w:proofErr w:type="spellStart"/>
+      <w:r>
+        <w:rPr>
+          <w:sz w:val="24"/>
+          <w:szCs w:val="24"/>
+        </w:rPr>
+        <w:t>FindCover</w:t>
+      </w:r>
+      <w:proofErr w:type="spellEnd"/>
+      <w:r>
+        <w:rPr>
+          <w:sz w:val="24"/>
+          <w:szCs w:val="24"/>
+        </w:rPr>
+        <w:t xml:space="preserve"> state is used when the tanks health, fuel or ammo are low and in the </w:t>
+      </w:r>
+      <w:proofErr w:type="spellStart"/>
+      <w:r>
+        <w:rPr>
+          <w:sz w:val="24"/>
+          <w:szCs w:val="24"/>
+        </w:rPr>
+        <w:t>FindCover</w:t>
+      </w:r>
+      <w:proofErr w:type="spellEnd"/>
+      <w:r>
+        <w:rPr>
+          <w:sz w:val="24"/>
+          <w:szCs w:val="24"/>
+        </w:rPr>
+        <w:t xml:space="preserve"> state the tank will try to flee to behind cover getting out of sight of the enemy before then searching for consumables.</w:t>
+      </w:r>
+    </w:p>
+    <w:p>
+      <w:pPr>
+        <w:rPr>
+          <w:sz w:val="24"/>
+          <w:szCs w:val="24"/>
+        </w:rPr>
+      </w:pPr>
+      <w:r>
+        <w:rPr>
+          <w:sz w:val="24"/>
+          <w:szCs w:val="24"/>
+        </w:rPr>
+        <w:t xml:space="preserve">The </w:t>
+      </w:r>
+      <w:proofErr w:type="spellStart"/>
+      <w:r>
+        <w:rPr>
+          <w:sz w:val="24"/>
+          <w:szCs w:val="24"/>
+        </w:rPr>
+        <w:t>CollectConsumables</w:t>
+      </w:r>
+      <w:proofErr w:type="spellEnd"/>
+      <w:r>
+        <w:rPr>
+          <w:sz w:val="24"/>
+          <w:szCs w:val="24"/>
+        </w:rPr>
+        <w:t xml:space="preserve"> state is used when a consumable has been found in the Patrol state and it will then go pick up the consumable.</w:t>
+      </w:r>
+    </w:p>
+    <w:p>
+      <w:pPr>
+        <w:rPr>
+          <w:sz w:val="24"/>
+          <w:szCs w:val="24"/>
+        </w:rPr>
+      </w:pPr>
+      <w:r>
+        <w:rPr>
+          <w:sz w:val="24"/>
+          <w:szCs w:val="24"/>
+        </w:rPr>
+        <w:t xml:space="preserve">The </w:t>
+      </w:r>
+      <w:proofErr w:type="spellStart"/>
+      <w:r>
+        <w:rPr>
+          <w:sz w:val="24"/>
+          <w:szCs w:val="24"/>
+        </w:rPr>
+        <w:t>DefendBase</w:t>
+      </w:r>
+      <w:proofErr w:type="spellEnd"/>
+      <w:r>
+        <w:rPr>
+          <w:sz w:val="24"/>
+          <w:szCs w:val="24"/>
+        </w:rPr>
+        <w:t xml:space="preserve"> state is used when the </w:t>
+      </w:r>
+      <w:proofErr w:type="spellStart"/>
+      <w:r>
+        <w:rPr>
+          <w:sz w:val="24"/>
+          <w:szCs w:val="24"/>
+        </w:rPr>
+        <w:t>SmartTanks</w:t>
+      </w:r>
+      <w:proofErr w:type="spellEnd"/>
+      <w:r>
+        <w:rPr>
+          <w:sz w:val="24"/>
+          <w:szCs w:val="24"/>
+        </w:rPr>
+        <w:t xml:space="preserve"> base is under attack and the tank will return to its base in order to defend it from the </w:t>
+      </w:r>
+      <w:proofErr w:type="spellStart"/>
+      <w:r>
+        <w:rPr>
+          <w:sz w:val="24"/>
+          <w:szCs w:val="24"/>
+        </w:rPr>
+        <w:t>DumbTank</w:t>
+      </w:r>
+      <w:proofErr w:type="spellEnd"/>
+      <w:r>
+        <w:rPr>
+          <w:sz w:val="24"/>
+          <w:szCs w:val="24"/>
+        </w:rPr>
+        <w:t>.</w:t>
+      </w:r>
+    </w:p>
+    <w:p>
+      <w:pPr>
+        <w:rPr>
+          <w:sz w:val="24"/>
+          <w:szCs w:val="24"/>
+        </w:rPr>
+      </w:pPr>
+      <w:r>
+        <w:rPr>
+          <w:sz w:val="24"/>
+          <w:szCs w:val="24"/>
+        </w:rPr>
+        <w:t xml:space="preserve">We later changed the </w:t>
+      </w:r>
+      <w:proofErr w:type="spellStart"/>
+      <w:r>
+        <w:rPr>
+          <w:sz w:val="24"/>
+          <w:szCs w:val="24"/>
+        </w:rPr>
+        <w:t>FindCover</w:t>
+      </w:r>
+      <w:proofErr w:type="spellEnd"/>
+      <w:r>
+        <w:rPr>
+          <w:sz w:val="24"/>
+          <w:szCs w:val="24"/>
+        </w:rPr>
+        <w:t xml:space="preserve"> state to Flee as this made more logical sense to our group. The reason behind this was due to the reduced amount of cover available on the map and this meant that fleeing was a more suitable option to try and get away from the </w:t>
+      </w:r>
+      <w:proofErr w:type="spellStart"/>
+      <w:r>
+        <w:rPr>
+          <w:sz w:val="24"/>
+          <w:szCs w:val="24"/>
+        </w:rPr>
+        <w:t>DumbTank</w:t>
+      </w:r>
+      <w:proofErr w:type="spellEnd"/>
+      <w:r>
+        <w:rPr>
+          <w:sz w:val="24"/>
+          <w:szCs w:val="24"/>
+        </w:rPr>
+        <w:t xml:space="preserve"> by creating more distance rather than </w:t>
       </w:r>
       <w:r>
         <w:rPr>
@@ -1014,195 +1108,7 @@
           <w:szCs w:val="24"/>
         </w:rPr>
         <w:lastRenderedPageBreak/>
-        <w:t>tank and once the tank is close enough, it will begin to fire until one of the rules are broken and then it will switch to a different state.</w:t>
-      </w:r>
-    </w:p>
-    <w:p>
-      <w:pPr>
-        <w:rPr>
-          <w:sz w:val="24"/>
-          <w:szCs w:val="24"/>
-        </w:rPr>
-      </w:pPr>
-      <w:r>
-        <w:rPr>
-          <w:sz w:val="24"/>
-          <w:szCs w:val="24"/>
-        </w:rPr>
-        <w:t xml:space="preserve">The </w:t>
-      </w:r>
-      <w:proofErr w:type="spellStart"/>
-      <w:r>
-        <w:rPr>
-          <w:sz w:val="24"/>
-          <w:szCs w:val="24"/>
-        </w:rPr>
-        <w:t>FindCover</w:t>
-      </w:r>
-      <w:proofErr w:type="spellEnd"/>
-      <w:r>
-        <w:rPr>
-          <w:sz w:val="24"/>
-          <w:szCs w:val="24"/>
-        </w:rPr>
-        <w:t xml:space="preserve"> state is used when the tanks health, fuel or ammo are low and in the </w:t>
-      </w:r>
-      <w:proofErr w:type="spellStart"/>
-      <w:r>
-        <w:rPr>
-          <w:sz w:val="24"/>
-          <w:szCs w:val="24"/>
-        </w:rPr>
-        <w:t>FindCover</w:t>
-      </w:r>
-      <w:proofErr w:type="spellEnd"/>
-      <w:r>
-        <w:rPr>
-          <w:sz w:val="24"/>
-          <w:szCs w:val="24"/>
-        </w:rPr>
-        <w:t xml:space="preserve"> state the tank will try to flee to behind cover getting out of sight of the enemy before then searching for consumables.</w:t>
-      </w:r>
-    </w:p>
-    <w:p>
-      <w:pPr>
-        <w:rPr>
-          <w:sz w:val="24"/>
-          <w:szCs w:val="24"/>
-        </w:rPr>
-      </w:pPr>
-      <w:r>
-        <w:rPr>
-          <w:sz w:val="24"/>
-          <w:szCs w:val="24"/>
-        </w:rPr>
-        <w:t xml:space="preserve">The </w:t>
-      </w:r>
-      <w:proofErr w:type="spellStart"/>
-      <w:r>
-        <w:rPr>
-          <w:sz w:val="24"/>
-          <w:szCs w:val="24"/>
-        </w:rPr>
-        <w:t>CollectConsumables</w:t>
-      </w:r>
-      <w:proofErr w:type="spellEnd"/>
-      <w:r>
-        <w:rPr>
-          <w:sz w:val="24"/>
-          <w:szCs w:val="24"/>
-        </w:rPr>
-        <w:t xml:space="preserve"> state is used when a consumable has been found in the Patrol state and it will then go pick up the consumable.</w:t>
-      </w:r>
-    </w:p>
-    <w:p>
-      <w:pPr>
-        <w:rPr>
-          <w:sz w:val="24"/>
-          <w:szCs w:val="24"/>
-        </w:rPr>
-      </w:pPr>
-      <w:r>
-        <w:rPr>
-          <w:sz w:val="24"/>
-          <w:szCs w:val="24"/>
-        </w:rPr>
-        <w:t xml:space="preserve">The </w:t>
-      </w:r>
-      <w:proofErr w:type="spellStart"/>
-      <w:r>
-        <w:rPr>
-          <w:sz w:val="24"/>
-          <w:szCs w:val="24"/>
-        </w:rPr>
-        <w:t>DefendBase</w:t>
-      </w:r>
-      <w:proofErr w:type="spellEnd"/>
-      <w:r>
-        <w:rPr>
-          <w:sz w:val="24"/>
-          <w:szCs w:val="24"/>
-        </w:rPr>
-        <w:t xml:space="preserve"> state is used when the </w:t>
-      </w:r>
-      <w:proofErr w:type="spellStart"/>
-      <w:r>
-        <w:rPr>
-          <w:sz w:val="24"/>
-          <w:szCs w:val="24"/>
-        </w:rPr>
-        <w:t>SmartTanks</w:t>
-      </w:r>
-      <w:proofErr w:type="spellEnd"/>
-      <w:r>
-        <w:rPr>
-          <w:sz w:val="24"/>
-          <w:szCs w:val="24"/>
-        </w:rPr>
-        <w:t xml:space="preserve"> base is under attack and the tank will return to its base in order to defend it from the </w:t>
-      </w:r>
-      <w:proofErr w:type="spellStart"/>
-      <w:r>
-        <w:rPr>
-          <w:sz w:val="24"/>
-          <w:szCs w:val="24"/>
-        </w:rPr>
-        <w:t>DumbTank</w:t>
-      </w:r>
-      <w:proofErr w:type="spellEnd"/>
-      <w:r>
-        <w:rPr>
-          <w:sz w:val="24"/>
-          <w:szCs w:val="24"/>
-        </w:rPr>
-        <w:t>.</w:t>
-      </w:r>
-    </w:p>
-    <w:p>
-      <w:pPr>
-        <w:rPr>
-          <w:sz w:val="24"/>
-          <w:szCs w:val="24"/>
-        </w:rPr>
-      </w:pPr>
-      <w:r>
-        <w:rPr>
-          <w:sz w:val="24"/>
-          <w:szCs w:val="24"/>
-        </w:rPr>
-        <w:t xml:space="preserve">We later changed the </w:t>
-      </w:r>
-      <w:proofErr w:type="spellStart"/>
-      <w:r>
-        <w:rPr>
-          <w:sz w:val="24"/>
-          <w:szCs w:val="24"/>
-        </w:rPr>
-        <w:t>FindCover</w:t>
-      </w:r>
-      <w:proofErr w:type="spellEnd"/>
-      <w:r>
-        <w:rPr>
-          <w:sz w:val="24"/>
-          <w:szCs w:val="24"/>
-        </w:rPr>
-        <w:t xml:space="preserve"> state to Flee as this made more logical sense to our group. The reason behind this was due to the reduced amount of cover available on the map and this meant that fleeing was a more suitable option to try and get away from the </w:t>
-      </w:r>
-      <w:proofErr w:type="spellStart"/>
-      <w:r>
-        <w:rPr>
-          <w:sz w:val="24"/>
-          <w:szCs w:val="24"/>
-        </w:rPr>
-        <w:t>DumbTank</w:t>
-      </w:r>
-      <w:proofErr w:type="spellEnd"/>
-      <w:r>
-        <w:rPr>
-          <w:sz w:val="24"/>
-          <w:szCs w:val="24"/>
-        </w:rPr>
-        <w:t xml:space="preserve"> by creating more distance rather than trying to hide behind a tree or rock. We also discovered that it would make more sense for our tank to instead defend the base rather than just flee because if it flees that would leave the base open to attack.</w:t>
+        <w:t>trying to hide behind a tree or rock. We also discovered that it would make more sense for our tank to instead defend the base rather than just flee because if it flees that would leave the base open to attack.</w:t>
       </w:r>
     </w:p>
     <w:p>
@@ -1607,7 +1513,6 @@
           <w:szCs w:val="28"/>
           <w:u w:val="single"/>
         </w:rPr>
-        <w:lastRenderedPageBreak/>
         <w:t>Testing</w:t>
       </w:r>
     </w:p>
@@ -1625,8 +1530,6 @@
         </w:rPr>
         <w:t xml:space="preserve">We have discussed how we are going to test our SmartTank </w:t>
       </w:r>
-      <w:bookmarkStart w:id="0" w:name="_GoBack"/>
-      <w:bookmarkEnd w:id="0"/>
       <w:r>
         <w:rPr>
           <w:sz w:val="24"/>
@@ -2002,6 +1905,7 @@
                 <w:sz w:val="20"/>
                 <w:szCs w:val="28"/>
               </w:rPr>
+              <w:lastRenderedPageBreak/>
               <w:t>Patrol State: Transaction to attack Enemy [2]</w:t>
             </w:r>
           </w:p>
@@ -2961,53 +2865,60 @@
           <w:sz w:val="24"/>
           <w:szCs w:val="28"/>
         </w:rPr>
+        <w:t xml:space="preserve">  </w:t>
+      </w:r>
+    </w:p>
+    <w:p>
+      <w:pPr>
+        <w:rPr>
+          <w:sz w:val="24"/>
+          <w:szCs w:val="24"/>
+        </w:rPr>
+      </w:pPr>
+      <w:r>
+        <w:rPr>
+          <w:sz w:val="24"/>
+          <w:szCs w:val="24"/>
+        </w:rPr>
+        <w:t>We tested our project regularly by functionality testing each time we added a new state to ensure that it worked as required without having any errors, by doing this it allowed us to isolate any errors much sooner as it would be down to the most recent bit of code so we would go and fix the bugs before working on more code, this allowed us to make sure it continued to compile at each point rather than completing the code and discovering an error that has not been isolated.</w:t>
+      </w:r>
+    </w:p>
+    <w:p>
+      <w:pPr>
+        <w:rPr>
+          <w:sz w:val="24"/>
+          <w:szCs w:val="24"/>
+        </w:rPr>
+      </w:pPr>
+      <w:r>
+        <w:rPr>
+          <w:sz w:val="24"/>
+          <w:szCs w:val="24"/>
+        </w:rPr>
+        <w:t>We also used regression testing so that each time we began to work on the project we would run it again to make sure no new errors have been found before we began to update the code as this helped us isolate any future issues making it easier to fix them.</w:t>
+      </w:r>
+    </w:p>
+    <w:p>
+      <w:pPr>
+        <w:rPr>
+          <w:sz w:val="24"/>
+          <w:szCs w:val="24"/>
+        </w:rPr>
+      </w:pPr>
+      <w:r>
+        <w:rPr>
+          <w:sz w:val="24"/>
+          <w:szCs w:val="24"/>
+        </w:rPr>
+        <w:t xml:space="preserve">When we tested the project, we would have each member of the group download the current repo and then play through the game three times which would allow us to find any bugs within the code, some of the bugs we found were when collectables spawns near a tree our tank would not go close enough to the </w:t>
+      </w:r>
+      <w:r>
+        <w:rPr>
+          <w:sz w:val="24"/>
+          <w:szCs w:val="24"/>
+        </w:rPr>
         <w:lastRenderedPageBreak/>
-        <w:t xml:space="preserve">  </w:t>
-      </w:r>
-    </w:p>
-    <w:p>
-      <w:pPr>
-        <w:rPr>
-          <w:sz w:val="24"/>
-          <w:szCs w:val="24"/>
-        </w:rPr>
-      </w:pPr>
-      <w:r>
-        <w:rPr>
-          <w:sz w:val="24"/>
-          <w:szCs w:val="24"/>
-        </w:rPr>
-        <w:t>We tested our project regularly by functionality testing each time we added a new state to ensure that it worked as required without having any errors, by doing this it allowed us to isolate any errors much sooner as it would be down to the most recent bit of code so we would go and fix the bugs before working on more code, this allowed us to make sure it continued to compile at each point rather than completing the code and discovering an error that has not been isolated.</w:t>
-      </w:r>
-    </w:p>
-    <w:p>
-      <w:pPr>
-        <w:rPr>
-          <w:sz w:val="24"/>
-          <w:szCs w:val="24"/>
-        </w:rPr>
-      </w:pPr>
-      <w:r>
-        <w:rPr>
-          <w:sz w:val="24"/>
-          <w:szCs w:val="24"/>
-        </w:rPr>
-        <w:t>We also used regression testing so that each time we began to work on the project we would run it again to make sure no new errors have been found before we began to update the code as this helped us isolate any future issues making it easier to fix them.</w:t>
-      </w:r>
-    </w:p>
-    <w:p>
-      <w:pPr>
-        <w:rPr>
-          <w:sz w:val="24"/>
-          <w:szCs w:val="24"/>
-        </w:rPr>
-      </w:pPr>
-      <w:r>
-        <w:rPr>
-          <w:sz w:val="24"/>
-          <w:szCs w:val="24"/>
-        </w:rPr>
-        <w:t xml:space="preserve">When we tested the project, we would have each member of the group download the current repo and then play through the game three times which would allow us to find any bugs within the code, some of the bugs we found were when collectables spawns near a tree our tank would not go close enough to the collectable to collect it. In the first iteration of our code we found a bug where whilst the tanks </w:t>
+        <w:t xml:space="preserve">collectable to collect it. In the first iteration of our code we found a bug where whilst the tanks </w:t>
       </w:r>
       <w:r>
         <w:rPr>
@@ -3063,7 +2974,7 @@
       </w:pPr>
     </w:p>
     <w:sectPr>
-      <w:headerReference w:type="default" r:id="rId7"/>
+      <w:headerReference w:type="default" r:id="rId10"/>
       <w:pgSz w:w="11906" w:h="16838"/>
       <w:pgMar w:top="720" w:right="720" w:bottom="720" w:left="720" w:header="708" w:footer="708" w:gutter="0"/>
       <w:cols w:space="708"/>

</xml_diff>

<commit_message>
added excel updated report
</commit_message>
<xml_diff>
--- a/Documents/Artificial Intelligence for Simulation Report.docx
+++ b/Documents/Artificial Intelligence for Simulation Report.docx
@@ -757,6 +757,191 @@
           <w:szCs w:val="24"/>
         </w:rPr>
         <w:drawing>
+          <wp:inline distT="0" distB="0" distL="0" distR="0">
+            <wp:extent cx="6645910" cy="4754245"/>
+            <wp:effectExtent l="0" t="0" r="2540" b="8255"/>
+            <wp:docPr id="9" name="Picture 9"/>
+            <wp:cNvGraphicFramePr>
+              <a:graphicFrameLocks xmlns:a="http://schemas.openxmlformats.org/drawingml/2006/main" noChangeAspect="1"/>
+            </wp:cNvGraphicFramePr>
+            <a:graphic xmlns:a="http://schemas.openxmlformats.org/drawingml/2006/main">
+              <a:graphicData uri="http://schemas.openxmlformats.org/drawingml/2006/picture">
+                <pic:pic xmlns:pic="http://schemas.openxmlformats.org/drawingml/2006/picture">
+                  <pic:nvPicPr>
+                    <pic:cNvPr id="9" name="C88E371.tmp"/>
+                    <pic:cNvPicPr/>
+                  </pic:nvPicPr>
+                  <pic:blipFill>
+                    <a:blip r:embed="rId9">
+                      <a:extLst>
+                        <a:ext uri="{28A0092B-C50C-407E-A947-70E740481C1C}">
+                          <a14:useLocalDpi xmlns:a14="http://schemas.microsoft.com/office/drawing/2010/main" val="0"/>
+                        </a:ext>
+                      </a:extLst>
+                    </a:blip>
+                    <a:stretch>
+                      <a:fillRect/>
+                    </a:stretch>
+                  </pic:blipFill>
+                  <pic:spPr>
+                    <a:xfrm>
+                      <a:off x="0" y="0"/>
+                      <a:ext cx="6645910" cy="4754245"/>
+                    </a:xfrm>
+                    <a:prstGeom prst="rect">
+                      <a:avLst/>
+                    </a:prstGeom>
+                  </pic:spPr>
+                </pic:pic>
+              </a:graphicData>
+            </a:graphic>
+          </wp:inline>
+        </w:drawing>
+      </w:r>
+    </w:p>
+    <w:p>
+      <w:pPr>
+        <w:rPr>
+          <w:sz w:val="24"/>
+          <w:szCs w:val="24"/>
+        </w:rPr>
+      </w:pPr>
+      <w:r>
+        <w:rPr>
+          <w:sz w:val="24"/>
+          <w:szCs w:val="24"/>
+        </w:rPr>
+        <w:t xml:space="preserve">Later on in the production cycle we decided to change the UML diagram due to us changing our states </w:t>
+      </w:r>
+      <w:r>
+        <w:rPr>
+          <w:sz w:val="24"/>
+          <w:szCs w:val="24"/>
+        </w:rPr>
+        <w:t>as well as making the UML diagram much easier to understand</w:t>
+      </w:r>
+      <w:bookmarkStart w:id="0" w:name="_GoBack"/>
+      <w:bookmarkEnd w:id="0"/>
+    </w:p>
+    <w:p>
+      <w:pPr>
+        <w:rPr>
+          <w:sz w:val="24"/>
+          <w:szCs w:val="24"/>
+        </w:rPr>
+      </w:pPr>
+    </w:p>
+    <w:p>
+      <w:pPr>
+        <w:rPr>
+          <w:sz w:val="24"/>
+          <w:szCs w:val="24"/>
+        </w:rPr>
+      </w:pPr>
+    </w:p>
+    <w:p>
+      <w:pPr>
+        <w:rPr>
+          <w:sz w:val="24"/>
+          <w:szCs w:val="24"/>
+        </w:rPr>
+      </w:pPr>
+    </w:p>
+    <w:p>
+      <w:pPr>
+        <w:rPr>
+          <w:sz w:val="24"/>
+          <w:szCs w:val="24"/>
+        </w:rPr>
+      </w:pPr>
+    </w:p>
+    <w:p>
+      <w:pPr>
+        <w:rPr>
+          <w:sz w:val="24"/>
+          <w:szCs w:val="24"/>
+        </w:rPr>
+      </w:pPr>
+    </w:p>
+    <w:p>
+      <w:pPr>
+        <w:rPr>
+          <w:sz w:val="24"/>
+          <w:szCs w:val="24"/>
+        </w:rPr>
+      </w:pPr>
+    </w:p>
+    <w:p>
+      <w:pPr>
+        <w:rPr>
+          <w:sz w:val="24"/>
+          <w:szCs w:val="24"/>
+        </w:rPr>
+      </w:pPr>
+    </w:p>
+    <w:p>
+      <w:pPr>
+        <w:rPr>
+          <w:sz w:val="24"/>
+          <w:szCs w:val="24"/>
+        </w:rPr>
+      </w:pPr>
+    </w:p>
+    <w:p>
+      <w:pPr>
+        <w:rPr>
+          <w:sz w:val="24"/>
+          <w:szCs w:val="24"/>
+        </w:rPr>
+      </w:pPr>
+    </w:p>
+    <w:p>
+      <w:pPr>
+        <w:rPr>
+          <w:sz w:val="24"/>
+          <w:szCs w:val="24"/>
+        </w:rPr>
+      </w:pPr>
+    </w:p>
+    <w:p>
+      <w:pPr>
+        <w:rPr>
+          <w:sz w:val="24"/>
+          <w:szCs w:val="24"/>
+        </w:rPr>
+      </w:pPr>
+    </w:p>
+    <w:p>
+      <w:pPr>
+        <w:rPr>
+          <w:sz w:val="24"/>
+          <w:szCs w:val="24"/>
+        </w:rPr>
+      </w:pPr>
+    </w:p>
+    <w:p>
+      <w:pPr>
+        <w:rPr>
+          <w:sz w:val="24"/>
+          <w:szCs w:val="24"/>
+        </w:rPr>
+      </w:pPr>
+    </w:p>
+    <w:p>
+      <w:pPr>
+        <w:rPr>
+          <w:sz w:val="24"/>
+          <w:szCs w:val="24"/>
+        </w:rPr>
+      </w:pPr>
+      <w:r>
+        <w:rPr>
+          <w:noProof/>
+          <w:sz w:val="24"/>
+          <w:szCs w:val="24"/>
+        </w:rPr>
+        <w:lastRenderedPageBreak/>
+        <w:drawing>
           <wp:anchor distT="0" distB="0" distL="114300" distR="114300" simplePos="0" relativeHeight="251670528" behindDoc="0" locked="0" layoutInCell="1" allowOverlap="1">
             <wp:simplePos x="0" y="0"/>
             <wp:positionH relativeFrom="margin">
@@ -780,7 +965,7 @@
                     <pic:cNvPicPr/>
                   </pic:nvPicPr>
                   <pic:blipFill>
-                    <a:blip r:embed="rId9">
+                    <a:blip r:embed="rId10">
                       <a:extLst>
                         <a:ext uri="{28A0092B-C50C-407E-A947-70E740481C1C}">
                           <a14:useLocalDpi xmlns:a14="http://schemas.microsoft.com/office/drawing/2010/main" val="0"/>
@@ -828,8 +1013,6 @@
           <w:szCs w:val="24"/>
         </w:rPr>
       </w:pPr>
-      <w:bookmarkStart w:id="0" w:name="_GoBack"/>
-      <w:bookmarkEnd w:id="0"/>
       <w:r>
         <w:rPr>
           <w:sz w:val="24"/>
@@ -2974,7 +3157,7 @@
       </w:pPr>
     </w:p>
     <w:sectPr>
-      <w:headerReference w:type="default" r:id="rId10"/>
+      <w:headerReference w:type="default" r:id="rId11"/>
       <w:pgSz w:w="11906" w:h="16838"/>
       <w:pgMar w:top="720" w:right="720" w:bottom="720" w:left="720" w:header="708" w:footer="708" w:gutter="0"/>
       <w:cols w:space="708"/>

</xml_diff>